<commit_message>
WIP: plan de pruebas a espera de corrección
</commit_message>
<xml_diff>
--- a/Docs/Test Plans/Plan de pruebas - Eliminar gasolinera favorita.docx
+++ b/Docs/Test Plans/Plan de pruebas - Eliminar gasolinera favorita.docx
@@ -139,7 +139,6 @@
           <w:szCs w:val="22"/>
         </w:rPr>
       </w:pPr>
-      <w:proofErr w:type="gramStart"/>
       <w:r>
         <w:rPr>
           <w:rStyle w:val="normaltextrun"/>
@@ -156,17 +155,7 @@
           <w:sz w:val="22"/>
           <w:szCs w:val="22"/>
         </w:rPr>
-        <w:t>a realizar</w:t>
-      </w:r>
-      <w:proofErr w:type="gramEnd"/>
-      <w:r>
-        <w:rPr>
-          <w:rStyle w:val="normaltextrun"/>
-          <w:rFonts w:ascii="Calibri Light" w:hAnsi="Calibri Light" w:cs="Calibri Light"/>
-          <w:sz w:val="22"/>
-          <w:szCs w:val="22"/>
-        </w:rPr>
-        <w:t xml:space="preserve"> son las siguientes:</w:t>
+        <w:t>a realizar son las siguientes:</w:t>
       </w:r>
     </w:p>
     <w:p>
@@ -1228,25 +1217,14 @@
           <w:szCs w:val="22"/>
         </w:rPr>
       </w:pPr>
-      <w:proofErr w:type="gramStart"/>
-      <w:r>
-        <w:rPr>
-          <w:rStyle w:val="normaltextrun"/>
-          <w:rFonts w:ascii="Calibri Light" w:hAnsi="Calibri Light" w:cs="Calibri Light"/>
-          <w:sz w:val="22"/>
-          <w:szCs w:val="22"/>
-        </w:rPr>
-        <w:t>Las pruebas a realizar</w:t>
-      </w:r>
-      <w:proofErr w:type="gramEnd"/>
-      <w:r>
-        <w:rPr>
-          <w:rStyle w:val="normaltextrun"/>
-          <w:rFonts w:ascii="Calibri Light" w:hAnsi="Calibri Light" w:cs="Calibri Light"/>
-          <w:sz w:val="22"/>
-          <w:szCs w:val="22"/>
-        </w:rPr>
-        <w:t xml:space="preserve"> tienen como identificador </w:t>
+      <w:r>
+        <w:rPr>
+          <w:rStyle w:val="normaltextrun"/>
+          <w:rFonts w:ascii="Calibri Light" w:hAnsi="Calibri Light" w:cs="Calibri Light"/>
+          <w:sz w:val="22"/>
+          <w:szCs w:val="22"/>
+        </w:rPr>
+        <w:t xml:space="preserve">Las pruebas a realizar tienen como identificador </w:t>
       </w:r>
       <w:r>
         <w:rPr>
@@ -1488,7 +1466,6 @@
               </w:rPr>
             </w:pPr>
             <w:proofErr w:type="spellStart"/>
-            <w:proofErr w:type="gramStart"/>
             <w:r>
               <w:rPr>
                 <w:rStyle w:val="normaltextrun"/>
@@ -1499,7 +1476,6 @@
               <w:t>Click</w:t>
             </w:r>
             <w:proofErr w:type="spellEnd"/>
-            <w:proofErr w:type="gramEnd"/>
             <w:r>
               <w:rPr>
                 <w:rStyle w:val="normaltextrun"/>
@@ -1621,7 +1597,6 @@
               </w:rPr>
             </w:pPr>
             <w:proofErr w:type="spellStart"/>
-            <w:proofErr w:type="gramStart"/>
             <w:r>
               <w:rPr>
                 <w:rStyle w:val="normaltextrun"/>
@@ -1632,7 +1607,6 @@
               <w:t>Click</w:t>
             </w:r>
             <w:proofErr w:type="spellEnd"/>
-            <w:proofErr w:type="gramEnd"/>
             <w:r>
               <w:rPr>
                 <w:rStyle w:val="normaltextrun"/>
@@ -1781,7 +1755,6 @@
               </w:rPr>
             </w:pPr>
             <w:proofErr w:type="spellStart"/>
-            <w:proofErr w:type="gramStart"/>
             <w:r>
               <w:rPr>
                 <w:rStyle w:val="normaltextrun"/>
@@ -1792,7 +1765,6 @@
               <w:t>Click</w:t>
             </w:r>
             <w:proofErr w:type="spellEnd"/>
-            <w:proofErr w:type="gramEnd"/>
             <w:r>
               <w:rPr>
                 <w:rStyle w:val="normaltextrun"/>
@@ -2027,7 +1999,6 @@
               </w:rPr>
             </w:pPr>
             <w:proofErr w:type="spellStart"/>
-            <w:proofErr w:type="gramStart"/>
             <w:r>
               <w:rPr>
                 <w:rStyle w:val="normaltextrun"/>
@@ -2038,7 +2009,6 @@
               <w:t>Click</w:t>
             </w:r>
             <w:proofErr w:type="spellEnd"/>
-            <w:proofErr w:type="gramEnd"/>
             <w:r>
               <w:rPr>
                 <w:rStyle w:val="normaltextrun"/>
@@ -2187,7 +2157,6 @@
               </w:rPr>
             </w:pPr>
             <w:proofErr w:type="spellStart"/>
-            <w:proofErr w:type="gramStart"/>
             <w:r>
               <w:rPr>
                 <w:rStyle w:val="normaltextrun"/>
@@ -2198,7 +2167,6 @@
               <w:t>Click</w:t>
             </w:r>
             <w:proofErr w:type="spellEnd"/>
-            <w:proofErr w:type="gramEnd"/>
             <w:r>
               <w:rPr>
                 <w:rStyle w:val="normaltextrun"/>
@@ -2329,7 +2297,6 @@
               </w:rPr>
             </w:pPr>
             <w:proofErr w:type="spellStart"/>
-            <w:proofErr w:type="gramStart"/>
             <w:r>
               <w:rPr>
                 <w:rStyle w:val="normaltextrun"/>
@@ -2340,7 +2307,6 @@
               <w:t>Click</w:t>
             </w:r>
             <w:proofErr w:type="spellEnd"/>
-            <w:proofErr w:type="gramEnd"/>
             <w:r>
               <w:rPr>
                 <w:rStyle w:val="normaltextrun"/>
@@ -2399,19 +2365,10 @@
         <w:rPr>
           <w:rFonts w:ascii="Segoe UI" w:hAnsi="Segoe UI" w:cs="Segoe UI"/>
         </w:rPr>
-        <w:t>Tabla 1.</w:t>
-      </w:r>
-      <w:r>
-        <w:rPr>
-          <w:rFonts w:ascii="Segoe UI" w:hAnsi="Segoe UI" w:cs="Segoe UI"/>
-        </w:rPr>
-        <w:t>2</w:t>
-      </w:r>
-      <w:r>
-        <w:t xml:space="preserve">: Casos de prueba de la interfaz desde </w:t>
-      </w:r>
-      <w:r>
-        <w:t>la lista de gasolineras</w:t>
+        <w:t>Tabla 1.2</w:t>
+      </w:r>
+      <w:r>
+        <w:t>: Casos de prueba de la interfaz desde la lista de gasolineras</w:t>
       </w:r>
       <w:r>
         <w:t xml:space="preserve"> favoritas.</w:t>
@@ -2516,6 +2473,64 @@
         </w:rPr>
         <w:t>.</w:t>
       </w:r>
+    </w:p>
+    <w:p>
+      <w:pPr>
+        <w:jc w:val="both"/>
+        <w:rPr>
+          <w:rFonts w:asciiTheme="majorHAnsi" w:hAnsiTheme="majorHAnsi" w:cstheme="majorHAnsi"/>
+        </w:rPr>
+      </w:pPr>
+      <w:r>
+        <w:rPr>
+          <w:rFonts w:asciiTheme="majorHAnsi" w:hAnsiTheme="majorHAnsi" w:cstheme="majorHAnsi"/>
+        </w:rPr>
+        <w:t xml:space="preserve">Este método recibe como parámetros un </w:t>
+      </w:r>
+      <w:proofErr w:type="spellStart"/>
+      <w:r>
+        <w:rPr>
+          <w:rFonts w:asciiTheme="majorHAnsi" w:hAnsiTheme="majorHAnsi" w:cstheme="majorHAnsi"/>
+          <w:b/>
+          <w:bCs/>
+        </w:rPr>
+        <w:t>idGasolinera</w:t>
+      </w:r>
+      <w:proofErr w:type="spellEnd"/>
+      <w:r>
+        <w:rPr>
+          <w:rFonts w:asciiTheme="majorHAnsi" w:hAnsiTheme="majorHAnsi" w:cstheme="majorHAnsi"/>
+        </w:rPr>
+        <w:t xml:space="preserve"> de la gasolinera favorita que se tiene que eliminar, y una referencia a las dos DAO de gasolinera, </w:t>
+      </w:r>
+      <w:proofErr w:type="spellStart"/>
+      <w:r>
+        <w:rPr>
+          <w:rFonts w:asciiTheme="majorHAnsi" w:hAnsiTheme="majorHAnsi" w:cstheme="majorHAnsi"/>
+          <w:b/>
+          <w:bCs/>
+        </w:rPr>
+        <w:t>GasolineraDAO</w:t>
+      </w:r>
+      <w:proofErr w:type="spellEnd"/>
+      <w:r>
+        <w:rPr>
+          <w:rFonts w:asciiTheme="majorHAnsi" w:hAnsiTheme="majorHAnsi" w:cstheme="majorHAnsi"/>
+          <w:b/>
+          <w:bCs/>
+        </w:rPr>
+        <w:t xml:space="preserve"> y </w:t>
+      </w:r>
+      <w:proofErr w:type="spellStart"/>
+      <w:r>
+        <w:rPr>
+          <w:rFonts w:asciiTheme="majorHAnsi" w:hAnsiTheme="majorHAnsi" w:cstheme="majorHAnsi"/>
+          <w:b/>
+          <w:bCs/>
+        </w:rPr>
+        <w:t>GasolineraFavoritaDAO</w:t>
+      </w:r>
+      <w:proofErr w:type="spellEnd"/>
     </w:p>
     <w:tbl>
       <w:tblPr>
@@ -2525,8 +2540,8 @@
       </w:tblPr>
       <w:tblGrid>
         <w:gridCol w:w="1604"/>
-        <w:gridCol w:w="4481"/>
-        <w:gridCol w:w="2931"/>
+        <w:gridCol w:w="4061"/>
+        <w:gridCol w:w="3351"/>
       </w:tblGrid>
       <w:tr>
         <w:tc>
@@ -2563,7 +2578,7 @@
         </w:tc>
         <w:tc>
           <w:tcPr>
-            <w:tcW w:w="4481" w:type="dxa"/>
+            <w:tcW w:w="4061" w:type="dxa"/>
           </w:tcPr>
           <w:p>
             <w:pPr>
@@ -2595,7 +2610,7 @@
         </w:tc>
         <w:tc>
           <w:tcPr>
-            <w:tcW w:w="2931" w:type="dxa"/>
+            <w:tcW w:w="3351" w:type="dxa"/>
           </w:tcPr>
           <w:p>
             <w:pPr>
@@ -2651,22 +2666,13 @@
                 <w:sz w:val="22"/>
                 <w:szCs w:val="22"/>
               </w:rPr>
-              <w:t>UT</w:t>
-            </w:r>
-            <w:r>
-              <w:rPr>
-                <w:rStyle w:val="normaltextrun"/>
-                <w:rFonts w:ascii="Calibri Light" w:hAnsi="Calibri Light" w:cs="Calibri Light"/>
-                <w:sz w:val="22"/>
-                <w:szCs w:val="22"/>
-              </w:rPr>
-              <w:t>.1.a</w:t>
+              <w:t>UT.1.a</w:t>
             </w:r>
           </w:p>
         </w:tc>
         <w:tc>
           <w:tcPr>
-            <w:tcW w:w="4481" w:type="dxa"/>
+            <w:tcW w:w="4061" w:type="dxa"/>
           </w:tcPr>
           <w:p>
             <w:pPr>
@@ -2680,11 +2686,98 @@
                 <w:szCs w:val="22"/>
               </w:rPr>
             </w:pPr>
+            <w:r>
+              <w:rPr>
+                <w:rStyle w:val="normaltextrun"/>
+                <w:rFonts w:ascii="Calibri Light" w:hAnsi="Calibri Light" w:cs="Calibri Light"/>
+                <w:sz w:val="22"/>
+                <w:szCs w:val="22"/>
+              </w:rPr>
+              <w:t xml:space="preserve">Pasamos </w:t>
+            </w:r>
+            <w:proofErr w:type="spellStart"/>
+            <w:r>
+              <w:rPr>
+                <w:rStyle w:val="normaltextrun"/>
+                <w:rFonts w:ascii="Calibri Light" w:hAnsi="Calibri Light" w:cs="Calibri Light"/>
+                <w:sz w:val="22"/>
+                <w:szCs w:val="22"/>
+              </w:rPr>
+              <w:t>idGasolina</w:t>
+            </w:r>
+            <w:proofErr w:type="spellEnd"/>
+            <w:r>
+              <w:rPr>
+                <w:rStyle w:val="normaltextrun"/>
+                <w:rFonts w:ascii="Calibri Light" w:hAnsi="Calibri Light" w:cs="Calibri Light"/>
+                <w:sz w:val="22"/>
+                <w:szCs w:val="22"/>
+              </w:rPr>
+              <w:t xml:space="preserve"> que está en la lista de favo</w:t>
+            </w:r>
+            <w:r>
+              <w:rPr>
+                <w:rStyle w:val="normaltextrun"/>
+                <w:rFonts w:ascii="Calibri Light" w:hAnsi="Calibri Light" w:cs="Calibri Light"/>
+                <w:sz w:val="22"/>
+                <w:szCs w:val="22"/>
+              </w:rPr>
+              <w:t>rit</w:t>
+            </w:r>
+            <w:r>
+              <w:rPr>
+                <w:rStyle w:val="normaltextrun"/>
+                <w:rFonts w:ascii="Calibri Light" w:hAnsi="Calibri Light" w:cs="Calibri Light"/>
+                <w:sz w:val="22"/>
+                <w:szCs w:val="22"/>
+              </w:rPr>
+              <w:t>as</w:t>
+            </w:r>
+            <w:r>
+              <w:rPr>
+                <w:rStyle w:val="normaltextrun"/>
+                <w:rFonts w:ascii="Calibri Light" w:hAnsi="Calibri Light" w:cs="Calibri Light"/>
+                <w:sz w:val="22"/>
+                <w:szCs w:val="22"/>
+              </w:rPr>
+              <w:t xml:space="preserve"> (gasolinera1.getIdees()):</w:t>
+            </w:r>
+          </w:p>
+          <w:p>
+            <w:pPr>
+              <w:pStyle w:val="paragraph"/>
+              <w:spacing w:before="0" w:beforeAutospacing="0" w:after="0" w:afterAutospacing="0"/>
+              <w:textAlignment w:val="baseline"/>
+              <w:rPr>
+                <w:rStyle w:val="normaltextrun"/>
+                <w:rFonts w:ascii="Calibri Light" w:hAnsi="Calibri Light" w:cs="Calibri Light"/>
+                <w:sz w:val="22"/>
+                <w:szCs w:val="22"/>
+              </w:rPr>
+            </w:pPr>
+            <w:r>
+              <w:rPr>
+                <w:rStyle w:val="normaltextrun"/>
+                <w:rFonts w:ascii="Calibri Light" w:hAnsi="Calibri Light" w:cs="Calibri Light"/>
+                <w:sz w:val="22"/>
+                <w:szCs w:val="22"/>
+              </w:rPr>
+              <w:t>Lista de gasolineras favoritas=[gasolinera1]  Lista de gasolineras=[gasolinera1])</w:t>
+            </w:r>
+            <w:r>
+              <w:rPr>
+                <w:rStyle w:val="normaltextrun"/>
+                <w:rFonts w:ascii="Calibri Light" w:hAnsi="Calibri Light" w:cs="Calibri Light"/>
+                <w:sz w:val="22"/>
+                <w:szCs w:val="22"/>
+              </w:rPr>
+              <w:t>.</w:t>
+            </w:r>
           </w:p>
         </w:tc>
         <w:tc>
           <w:tcPr>
-            <w:tcW w:w="2931" w:type="dxa"/>
+            <w:tcW w:w="3351" w:type="dxa"/>
           </w:tcPr>
           <w:p>
             <w:pPr>
@@ -2698,6 +2791,88 @@
                 <w:szCs w:val="22"/>
               </w:rPr>
             </w:pPr>
+            <w:r>
+              <w:rPr>
+                <w:rStyle w:val="normaltextrun"/>
+                <w:rFonts w:ascii="Calibri Light" w:hAnsi="Calibri Light" w:cs="Calibri Light"/>
+                <w:sz w:val="22"/>
+                <w:szCs w:val="22"/>
+              </w:rPr>
+              <w:t>Gasolinera favorita con id=</w:t>
+            </w:r>
+            <w:proofErr w:type="spellStart"/>
+            <w:r>
+              <w:rPr>
+                <w:rStyle w:val="normaltextrun"/>
+                <w:rFonts w:ascii="Calibri Light" w:hAnsi="Calibri Light" w:cs="Calibri Light"/>
+                <w:sz w:val="22"/>
+                <w:szCs w:val="22"/>
+              </w:rPr>
+              <w:t>idGasolina</w:t>
+            </w:r>
+            <w:proofErr w:type="spellEnd"/>
+            <w:r>
+              <w:rPr>
+                <w:rStyle w:val="normaltextrun"/>
+                <w:rFonts w:ascii="Calibri Light" w:hAnsi="Calibri Light" w:cs="Calibri Light"/>
+                <w:sz w:val="22"/>
+                <w:szCs w:val="22"/>
+              </w:rPr>
+              <w:t xml:space="preserve"> que se ha eliminado</w:t>
+            </w:r>
+            <w:r>
+              <w:rPr>
+                <w:rStyle w:val="normaltextrun"/>
+                <w:rFonts w:ascii="Calibri Light" w:hAnsi="Calibri Light" w:cs="Calibri Light"/>
+                <w:sz w:val="22"/>
+                <w:szCs w:val="22"/>
+              </w:rPr>
+              <w:t>:</w:t>
+            </w:r>
+          </w:p>
+          <w:p>
+            <w:pPr>
+              <w:pStyle w:val="paragraph"/>
+              <w:spacing w:before="0" w:beforeAutospacing="0" w:after="0" w:afterAutospacing="0"/>
+              <w:textAlignment w:val="baseline"/>
+              <w:rPr>
+                <w:rStyle w:val="normaltextrun"/>
+                <w:rFonts w:ascii="Calibri Light" w:hAnsi="Calibri Light" w:cs="Calibri Light"/>
+                <w:sz w:val="22"/>
+                <w:szCs w:val="22"/>
+              </w:rPr>
+            </w:pPr>
+            <w:r>
+              <w:rPr>
+                <w:rStyle w:val="normaltextrun"/>
+                <w:rFonts w:ascii="Calibri Light" w:hAnsi="Calibri Light" w:cs="Calibri Light"/>
+                <w:sz w:val="22"/>
+                <w:szCs w:val="22"/>
+              </w:rPr>
+              <w:t>Lista de gasolineras favoritas=[ ]</w:t>
+            </w:r>
+          </w:p>
+          <w:p>
+            <w:pPr>
+              <w:pStyle w:val="paragraph"/>
+              <w:spacing w:before="0" w:beforeAutospacing="0" w:after="0" w:afterAutospacing="0"/>
+              <w:textAlignment w:val="baseline"/>
+              <w:rPr>
+                <w:rStyle w:val="normaltextrun"/>
+                <w:rFonts w:ascii="Calibri Light" w:hAnsi="Calibri Light" w:cs="Calibri Light"/>
+                <w:sz w:val="22"/>
+                <w:szCs w:val="22"/>
+              </w:rPr>
+            </w:pPr>
+            <w:r>
+              <w:rPr>
+                <w:rStyle w:val="normaltextrun"/>
+                <w:rFonts w:ascii="Calibri Light" w:hAnsi="Calibri Light" w:cs="Calibri Light"/>
+                <w:sz w:val="22"/>
+                <w:szCs w:val="22"/>
+              </w:rPr>
+              <w:t>Lista de gasolineras=[ ]</w:t>
+            </w:r>
           </w:p>
         </w:tc>
       </w:tr>
@@ -2726,22 +2901,13 @@
                 <w:sz w:val="22"/>
                 <w:szCs w:val="22"/>
               </w:rPr>
-              <w:t>UT</w:t>
-            </w:r>
-            <w:r>
-              <w:rPr>
-                <w:rStyle w:val="normaltextrun"/>
-                <w:rFonts w:ascii="Calibri Light" w:hAnsi="Calibri Light" w:cs="Calibri Light"/>
-                <w:sz w:val="22"/>
-                <w:szCs w:val="22"/>
-              </w:rPr>
-              <w:t>.1.b</w:t>
+              <w:t>UT.1.b</w:t>
             </w:r>
           </w:p>
         </w:tc>
         <w:tc>
           <w:tcPr>
-            <w:tcW w:w="4481" w:type="dxa"/>
+            <w:tcW w:w="4061" w:type="dxa"/>
           </w:tcPr>
           <w:p>
             <w:pPr>
@@ -2755,11 +2921,111 @@
                 <w:szCs w:val="22"/>
               </w:rPr>
             </w:pPr>
+            <w:r>
+              <w:rPr>
+                <w:rStyle w:val="normaltextrun"/>
+                <w:rFonts w:ascii="Calibri Light" w:hAnsi="Calibri Light" w:cs="Calibri Light"/>
+                <w:sz w:val="22"/>
+                <w:szCs w:val="22"/>
+              </w:rPr>
+              <w:t xml:space="preserve">Pasamos </w:t>
+            </w:r>
+            <w:proofErr w:type="spellStart"/>
+            <w:r>
+              <w:rPr>
+                <w:rStyle w:val="normaltextrun"/>
+                <w:rFonts w:ascii="Calibri Light" w:hAnsi="Calibri Light" w:cs="Calibri Light"/>
+                <w:sz w:val="22"/>
+                <w:szCs w:val="22"/>
+              </w:rPr>
+              <w:t>idGasolina</w:t>
+            </w:r>
+            <w:proofErr w:type="spellEnd"/>
+            <w:r>
+              <w:rPr>
+                <w:rStyle w:val="normaltextrun"/>
+                <w:rFonts w:ascii="Calibri Light" w:hAnsi="Calibri Light" w:cs="Calibri Light"/>
+                <w:sz w:val="22"/>
+                <w:szCs w:val="22"/>
+              </w:rPr>
+              <w:t xml:space="preserve"> que </w:t>
+            </w:r>
+            <w:r>
+              <w:rPr>
+                <w:rStyle w:val="normaltextrun"/>
+                <w:rFonts w:ascii="Calibri Light" w:hAnsi="Calibri Light" w:cs="Calibri Light"/>
+                <w:sz w:val="22"/>
+                <w:szCs w:val="22"/>
+              </w:rPr>
+              <w:t xml:space="preserve">no </w:t>
+            </w:r>
+            <w:r>
+              <w:rPr>
+                <w:rStyle w:val="normaltextrun"/>
+                <w:rFonts w:ascii="Calibri Light" w:hAnsi="Calibri Light" w:cs="Calibri Light"/>
+                <w:sz w:val="22"/>
+                <w:szCs w:val="22"/>
+              </w:rPr>
+              <w:t>está en la lista de favoritas</w:t>
+            </w:r>
+            <w:r>
+              <w:rPr>
+                <w:rStyle w:val="normaltextrun"/>
+                <w:rFonts w:ascii="Calibri Light" w:hAnsi="Calibri Light" w:cs="Calibri Light"/>
+                <w:sz w:val="22"/>
+                <w:szCs w:val="22"/>
+              </w:rPr>
+              <w:t xml:space="preserve"> (gasolinera2.getIdees()):</w:t>
+            </w:r>
+          </w:p>
+          <w:p>
+            <w:pPr>
+              <w:pStyle w:val="paragraph"/>
+              <w:spacing w:before="0" w:beforeAutospacing="0" w:after="0" w:afterAutospacing="0"/>
+              <w:textAlignment w:val="baseline"/>
+              <w:rPr>
+                <w:rStyle w:val="normaltextrun"/>
+                <w:rFonts w:ascii="Calibri Light" w:hAnsi="Calibri Light" w:cs="Calibri Light"/>
+                <w:sz w:val="22"/>
+                <w:szCs w:val="22"/>
+              </w:rPr>
+            </w:pPr>
+            <w:r>
+              <w:rPr>
+                <w:rStyle w:val="normaltextrun"/>
+                <w:rFonts w:ascii="Calibri Light" w:hAnsi="Calibri Light" w:cs="Calibri Light"/>
+                <w:sz w:val="22"/>
+                <w:szCs w:val="22"/>
+              </w:rPr>
+              <w:t>Lista de gasolineras favoritas=[gasolinera1]</w:t>
+            </w:r>
+          </w:p>
+          <w:p>
+            <w:pPr>
+              <w:pStyle w:val="paragraph"/>
+              <w:spacing w:before="0" w:beforeAutospacing="0" w:after="0" w:afterAutospacing="0"/>
+              <w:textAlignment w:val="baseline"/>
+              <w:rPr>
+                <w:rStyle w:val="normaltextrun"/>
+                <w:rFonts w:ascii="Calibri Light" w:hAnsi="Calibri Light" w:cs="Calibri Light"/>
+                <w:sz w:val="22"/>
+                <w:szCs w:val="22"/>
+              </w:rPr>
+            </w:pPr>
+            <w:r>
+              <w:rPr>
+                <w:rStyle w:val="normaltextrun"/>
+                <w:rFonts w:ascii="Calibri Light" w:hAnsi="Calibri Light" w:cs="Calibri Light"/>
+                <w:sz w:val="22"/>
+                <w:szCs w:val="22"/>
+              </w:rPr>
+              <w:t>Lista de gasolineras=[gasolinera1]</w:t>
+            </w:r>
           </w:p>
         </w:tc>
         <w:tc>
           <w:tcPr>
-            <w:tcW w:w="2931" w:type="dxa"/>
+            <w:tcW w:w="3351" w:type="dxa"/>
           </w:tcPr>
           <w:p>
             <w:pPr>
@@ -2773,6 +3039,57 @@
                 <w:szCs w:val="22"/>
               </w:rPr>
             </w:pPr>
+            <w:r>
+              <w:rPr>
+                <w:rStyle w:val="normaltextrun"/>
+                <w:rFonts w:ascii="Calibri Light" w:hAnsi="Calibri Light" w:cs="Calibri Light"/>
+                <w:sz w:val="22"/>
+                <w:szCs w:val="22"/>
+              </w:rPr>
+              <w:t xml:space="preserve">Se retorna </w:t>
+            </w:r>
+            <w:proofErr w:type="spellStart"/>
+            <w:r>
+              <w:rPr>
+                <w:rStyle w:val="normaltextrun"/>
+                <w:rFonts w:ascii="Calibri Light" w:hAnsi="Calibri Light" w:cs="Calibri Light"/>
+                <w:sz w:val="22"/>
+                <w:szCs w:val="22"/>
+              </w:rPr>
+              <w:t>null</w:t>
+            </w:r>
+            <w:proofErr w:type="spellEnd"/>
+            <w:r>
+              <w:rPr>
+                <w:rStyle w:val="normaltextrun"/>
+                <w:rFonts w:ascii="Calibri Light" w:hAnsi="Calibri Light" w:cs="Calibri Light"/>
+                <w:sz w:val="22"/>
+                <w:szCs w:val="22"/>
+              </w:rPr>
+              <w:t xml:space="preserve"> y las listas siguen igual:</w:t>
+            </w:r>
+          </w:p>
+          <w:p>
+            <w:pPr>
+              <w:pStyle w:val="paragraph"/>
+              <w:spacing w:before="0" w:beforeAutospacing="0" w:after="0" w:afterAutospacing="0"/>
+              <w:textAlignment w:val="baseline"/>
+              <w:rPr>
+                <w:rStyle w:val="normaltextrun"/>
+                <w:rFonts w:ascii="Calibri Light" w:hAnsi="Calibri Light" w:cs="Calibri Light"/>
+                <w:sz w:val="22"/>
+                <w:szCs w:val="22"/>
+              </w:rPr>
+            </w:pPr>
+            <w:r>
+              <w:rPr>
+                <w:rStyle w:val="normaltextrun"/>
+                <w:rFonts w:ascii="Calibri Light" w:hAnsi="Calibri Light" w:cs="Calibri Light"/>
+                <w:sz w:val="22"/>
+                <w:szCs w:val="22"/>
+              </w:rPr>
+              <w:t>Lista de gasolineras favoritas= lista de gasolineras=[gasolinera1]</w:t>
+            </w:r>
           </w:p>
         </w:tc>
       </w:tr>
@@ -2801,49 +3118,13 @@
                 <w:sz w:val="22"/>
                 <w:szCs w:val="22"/>
               </w:rPr>
-              <w:t>UT</w:t>
-            </w:r>
-            <w:r>
-              <w:rPr>
-                <w:rStyle w:val="normaltextrun"/>
-                <w:rFonts w:ascii="Calibri Light" w:hAnsi="Calibri Light" w:cs="Calibri Light"/>
-                <w:sz w:val="22"/>
-                <w:szCs w:val="22"/>
-              </w:rPr>
-              <w:t>.</w:t>
-            </w:r>
-            <w:r>
-              <w:rPr>
-                <w:rStyle w:val="normaltextrun"/>
-                <w:rFonts w:ascii="Calibri Light" w:hAnsi="Calibri Light" w:cs="Calibri Light"/>
-                <w:sz w:val="22"/>
-                <w:szCs w:val="22"/>
-              </w:rPr>
-              <w:t>1</w:t>
-            </w:r>
-            <w:r>
-              <w:rPr>
-                <w:rStyle w:val="normaltextrun"/>
-                <w:rFonts w:ascii="Calibri Light" w:hAnsi="Calibri Light" w:cs="Calibri Light"/>
-                <w:sz w:val="22"/>
-                <w:szCs w:val="22"/>
-              </w:rPr>
-              <w:t>.</w:t>
-            </w:r>
-            <w:r>
-              <w:rPr>
-                <w:rStyle w:val="normaltextrun"/>
-                <w:rFonts w:ascii="Calibri Light" w:hAnsi="Calibri Light" w:cs="Calibri Light"/>
-                <w:sz w:val="22"/>
-                <w:szCs w:val="22"/>
-              </w:rPr>
-              <w:t>c</w:t>
+              <w:t>UT.1.c</w:t>
             </w:r>
           </w:p>
         </w:tc>
         <w:tc>
           <w:tcPr>
-            <w:tcW w:w="4481" w:type="dxa"/>
+            <w:tcW w:w="4061" w:type="dxa"/>
           </w:tcPr>
           <w:p>
             <w:pPr>
@@ -2857,11 +3138,51 @@
                 <w:szCs w:val="22"/>
               </w:rPr>
             </w:pPr>
+            <w:r>
+              <w:rPr>
+                <w:rStyle w:val="normaltextrun"/>
+                <w:rFonts w:ascii="Calibri Light" w:hAnsi="Calibri Light" w:cs="Calibri Light"/>
+                <w:sz w:val="22"/>
+                <w:szCs w:val="22"/>
+              </w:rPr>
+              <w:t xml:space="preserve">Pasamos </w:t>
+            </w:r>
+            <w:proofErr w:type="spellStart"/>
+            <w:r>
+              <w:rPr>
+                <w:rStyle w:val="normaltextrun"/>
+                <w:rFonts w:ascii="Calibri Light" w:hAnsi="Calibri Light" w:cs="Calibri Light"/>
+                <w:sz w:val="22"/>
+                <w:szCs w:val="22"/>
+              </w:rPr>
+              <w:t>GasolineraDAO</w:t>
+            </w:r>
+            <w:proofErr w:type="spellEnd"/>
+            <w:r>
+              <w:rPr>
+                <w:rStyle w:val="normaltextrun"/>
+                <w:rFonts w:ascii="Calibri Light" w:hAnsi="Calibri Light" w:cs="Calibri Light"/>
+                <w:sz w:val="22"/>
+                <w:szCs w:val="22"/>
+              </w:rPr>
+              <w:t>=</w:t>
+            </w:r>
+            <w:proofErr w:type="spellStart"/>
+            <w:r>
+              <w:rPr>
+                <w:rStyle w:val="normaltextrun"/>
+                <w:rFonts w:ascii="Calibri Light" w:hAnsi="Calibri Light" w:cs="Calibri Light"/>
+                <w:sz w:val="22"/>
+                <w:szCs w:val="22"/>
+              </w:rPr>
+              <w:t>null</w:t>
+            </w:r>
+            <w:proofErr w:type="spellEnd"/>
           </w:p>
         </w:tc>
         <w:tc>
           <w:tcPr>
-            <w:tcW w:w="2931" w:type="dxa"/>
+            <w:tcW w:w="3351" w:type="dxa"/>
           </w:tcPr>
           <w:p>
             <w:pPr>
@@ -2875,6 +3196,17 @@
                 <w:szCs w:val="22"/>
               </w:rPr>
             </w:pPr>
+            <w:proofErr w:type="spellStart"/>
+            <w:r>
+              <w:rPr>
+                <w:rStyle w:val="normaltextrun"/>
+                <w:rFonts w:ascii="Calibri Light" w:hAnsi="Calibri Light" w:cs="Calibri Light"/>
+                <w:sz w:val="22"/>
+                <w:szCs w:val="22"/>
+              </w:rPr>
+              <w:t>null</w:t>
+            </w:r>
+            <w:proofErr w:type="spellEnd"/>
           </w:p>
         </w:tc>
       </w:tr>
@@ -2903,49 +3235,13 @@
                 <w:sz w:val="22"/>
                 <w:szCs w:val="22"/>
               </w:rPr>
-              <w:t>UT</w:t>
-            </w:r>
-            <w:r>
-              <w:rPr>
-                <w:rStyle w:val="normaltextrun"/>
-                <w:rFonts w:ascii="Calibri Light" w:hAnsi="Calibri Light" w:cs="Calibri Light"/>
-                <w:sz w:val="22"/>
-                <w:szCs w:val="22"/>
-              </w:rPr>
-              <w:t>.</w:t>
-            </w:r>
-            <w:r>
-              <w:rPr>
-                <w:rStyle w:val="normaltextrun"/>
-                <w:rFonts w:ascii="Calibri Light" w:hAnsi="Calibri Light" w:cs="Calibri Light"/>
-                <w:sz w:val="22"/>
-                <w:szCs w:val="22"/>
-              </w:rPr>
-              <w:t>1</w:t>
-            </w:r>
-            <w:r>
-              <w:rPr>
-                <w:rStyle w:val="normaltextrun"/>
-                <w:rFonts w:ascii="Calibri Light" w:hAnsi="Calibri Light" w:cs="Calibri Light"/>
-                <w:sz w:val="22"/>
-                <w:szCs w:val="22"/>
-              </w:rPr>
-              <w:t>.</w:t>
-            </w:r>
-            <w:r>
-              <w:rPr>
-                <w:rStyle w:val="normaltextrun"/>
-                <w:rFonts w:ascii="Calibri Light" w:hAnsi="Calibri Light" w:cs="Calibri Light"/>
-                <w:sz w:val="22"/>
-                <w:szCs w:val="22"/>
-              </w:rPr>
-              <w:t>d</w:t>
+              <w:t>UT.1.d</w:t>
             </w:r>
           </w:p>
         </w:tc>
         <w:tc>
           <w:tcPr>
-            <w:tcW w:w="4481" w:type="dxa"/>
+            <w:tcW w:w="4061" w:type="dxa"/>
           </w:tcPr>
           <w:p>
             <w:pPr>
@@ -2959,11 +3255,51 @@
                 <w:szCs w:val="22"/>
               </w:rPr>
             </w:pPr>
+            <w:r>
+              <w:rPr>
+                <w:rStyle w:val="normaltextrun"/>
+                <w:rFonts w:ascii="Calibri Light" w:hAnsi="Calibri Light" w:cs="Calibri Light"/>
+                <w:sz w:val="22"/>
+                <w:szCs w:val="22"/>
+              </w:rPr>
+              <w:t xml:space="preserve">Pasamos </w:t>
+            </w:r>
+            <w:proofErr w:type="spellStart"/>
+            <w:r>
+              <w:rPr>
+                <w:rStyle w:val="normaltextrun"/>
+                <w:rFonts w:ascii="Calibri Light" w:hAnsi="Calibri Light" w:cs="Calibri Light"/>
+                <w:sz w:val="22"/>
+                <w:szCs w:val="22"/>
+              </w:rPr>
+              <w:t>GasolineraFavoritaDAO</w:t>
+            </w:r>
+            <w:proofErr w:type="spellEnd"/>
+            <w:r>
+              <w:rPr>
+                <w:rStyle w:val="normaltextrun"/>
+                <w:rFonts w:ascii="Calibri Light" w:hAnsi="Calibri Light" w:cs="Calibri Light"/>
+                <w:sz w:val="22"/>
+                <w:szCs w:val="22"/>
+              </w:rPr>
+              <w:t>=</w:t>
+            </w:r>
+            <w:proofErr w:type="spellStart"/>
+            <w:r>
+              <w:rPr>
+                <w:rStyle w:val="normaltextrun"/>
+                <w:rFonts w:ascii="Calibri Light" w:hAnsi="Calibri Light" w:cs="Calibri Light"/>
+                <w:sz w:val="22"/>
+                <w:szCs w:val="22"/>
+              </w:rPr>
+              <w:t>null</w:t>
+            </w:r>
+            <w:proofErr w:type="spellEnd"/>
           </w:p>
         </w:tc>
         <w:tc>
           <w:tcPr>
-            <w:tcW w:w="2931" w:type="dxa"/>
+            <w:tcW w:w="3351" w:type="dxa"/>
           </w:tcPr>
           <w:p>
             <w:pPr>
@@ -2978,6 +3314,26 @@
                 <w:szCs w:val="22"/>
               </w:rPr>
             </w:pPr>
+            <w:proofErr w:type="spellStart"/>
+            <w:r>
+              <w:rPr>
+                <w:rStyle w:val="normaltextrun"/>
+                <w:rFonts w:ascii="Calibri Light" w:hAnsi="Calibri Light" w:cs="Calibri Light"/>
+                <w:sz w:val="22"/>
+                <w:szCs w:val="22"/>
+              </w:rPr>
+              <w:t>null</w:t>
+            </w:r>
+            <w:proofErr w:type="spellEnd"/>
+            <w:r>
+              <w:rPr>
+                <w:rStyle w:val="normaltextrun"/>
+                <w:rFonts w:ascii="Calibri Light" w:hAnsi="Calibri Light" w:cs="Calibri Light"/>
+                <w:sz w:val="22"/>
+                <w:szCs w:val="22"/>
+              </w:rPr>
+              <w:t xml:space="preserve"> </w:t>
+            </w:r>
           </w:p>
         </w:tc>
       </w:tr>
@@ -3032,11 +3388,6 @@
       <w:r>
         <w:t>(</w:t>
       </w:r>
-      <w:proofErr w:type="spellStart"/>
-      <w:r>
-        <w:t>GasolineraFavorita</w:t>
-      </w:r>
-      <w:proofErr w:type="spellEnd"/>
       <w:r>
         <w:t>)</w:t>
       </w:r>

</xml_diff>

<commit_message>
Corregido plan de pruebas
</commit_message>
<xml_diff>
--- a/Docs/Test Plans/Plan de pruebas - Eliminar gasolinera favorita.docx
+++ b/Docs/Test Plans/Plan de pruebas - Eliminar gasolinera favorita.docx
@@ -6,7 +6,7 @@
       <w:pPr>
         <w:pStyle w:val="paragraph"/>
         <w:spacing w:after="0"/>
-        <w:jc w:val="center"/>
+        <w:jc w:val="both"/>
         <w:textAlignment w:val="baseline"/>
         <w:rPr>
           <w:rStyle w:val="normaltextrun"/>
@@ -87,6 +87,7 @@
           <w:numId w:val="11"/>
         </w:numPr>
         <w:spacing w:before="0" w:beforeAutospacing="0" w:after="0" w:afterAutospacing="0"/>
+        <w:jc w:val="both"/>
         <w:textAlignment w:val="baseline"/>
         <w:rPr>
           <w:rStyle w:val="normaltextrun"/>
@@ -109,6 +110,7 @@
       <w:pPr>
         <w:pStyle w:val="paragraph"/>
         <w:spacing w:before="0" w:beforeAutospacing="0" w:after="0" w:afterAutospacing="0"/>
+        <w:jc w:val="both"/>
         <w:textAlignment w:val="baseline"/>
         <w:rPr>
           <w:rStyle w:val="normaltextrun"/>
@@ -131,6 +133,7 @@
       <w:pPr>
         <w:pStyle w:val="paragraph"/>
         <w:spacing w:before="0" w:beforeAutospacing="0" w:after="0" w:afterAutospacing="0"/>
+        <w:jc w:val="both"/>
         <w:textAlignment w:val="baseline"/>
         <w:rPr>
           <w:rStyle w:val="normaltextrun"/>
@@ -166,6 +169,7 @@
           <w:numId w:val="5"/>
         </w:numPr>
         <w:spacing w:before="0" w:beforeAutospacing="0" w:after="0" w:afterAutospacing="0"/>
+        <w:jc w:val="both"/>
         <w:textAlignment w:val="baseline"/>
         <w:rPr>
           <w:rStyle w:val="normaltextrun"/>
@@ -192,6 +196,7 @@
           <w:numId w:val="5"/>
         </w:numPr>
         <w:spacing w:before="0" w:beforeAutospacing="0" w:after="0" w:afterAutospacing="0"/>
+        <w:jc w:val="both"/>
         <w:textAlignment w:val="baseline"/>
         <w:rPr>
           <w:rStyle w:val="normaltextrun"/>
@@ -218,6 +223,7 @@
           <w:numId w:val="5"/>
         </w:numPr>
         <w:spacing w:before="0" w:beforeAutospacing="0" w:after="0" w:afterAutospacing="0"/>
+        <w:jc w:val="both"/>
         <w:textAlignment w:val="baseline"/>
         <w:rPr>
           <w:rStyle w:val="normaltextrun"/>
@@ -241,6 +247,7 @@
         <w:pStyle w:val="paragraph"/>
         <w:spacing w:before="0" w:beforeAutospacing="0" w:after="0" w:afterAutospacing="0"/>
         <w:ind w:left="720"/>
+        <w:jc w:val="both"/>
         <w:textAlignment w:val="baseline"/>
         <w:rPr>
           <w:rFonts w:ascii="Calibri Light" w:hAnsi="Calibri Light" w:cs="Calibri Light"/>
@@ -257,9 +264,9 @@
           <w:numId w:val="11"/>
         </w:numPr>
         <w:spacing w:before="0" w:beforeAutospacing="0" w:after="0" w:afterAutospacing="0"/>
+        <w:jc w:val="both"/>
         <w:textAlignment w:val="baseline"/>
         <w:rPr>
-          <w:rStyle w:val="normaltextrun"/>
           <w:rFonts w:ascii="Calibri Light" w:hAnsi="Calibri Light" w:cs="Calibri Light"/>
           <w:b/>
           <w:bCs/>
@@ -279,19 +286,7 @@
       <w:pPr>
         <w:pStyle w:val="paragraph"/>
         <w:spacing w:before="0" w:beforeAutospacing="0" w:after="0" w:afterAutospacing="0"/>
-        <w:ind w:left="1080"/>
-        <w:textAlignment w:val="baseline"/>
-        <w:rPr>
-          <w:rFonts w:ascii="Calibri Light" w:hAnsi="Calibri Light" w:cs="Calibri Light"/>
-          <w:b/>
-          <w:bCs/>
-        </w:rPr>
-      </w:pPr>
-    </w:p>
-    <w:p>
-      <w:pPr>
-        <w:pStyle w:val="paragraph"/>
-        <w:spacing w:before="0" w:beforeAutospacing="0" w:after="0" w:afterAutospacing="0"/>
+        <w:jc w:val="both"/>
         <w:textAlignment w:val="baseline"/>
         <w:rPr>
           <w:rStyle w:val="normaltextrun"/>
@@ -358,6 +353,7 @@
           <w:numId w:val="6"/>
         </w:numPr>
         <w:spacing w:after="0"/>
+        <w:jc w:val="both"/>
         <w:textAlignment w:val="baseline"/>
         <w:rPr>
           <w:rStyle w:val="normaltextrun"/>
@@ -429,6 +425,7 @@
           <w:numId w:val="6"/>
         </w:numPr>
         <w:spacing w:after="0"/>
+        <w:jc w:val="both"/>
         <w:textAlignment w:val="baseline"/>
         <w:rPr>
           <w:rStyle w:val="normaltextrun"/>
@@ -455,6 +452,7 @@
           <w:numId w:val="6"/>
         </w:numPr>
         <w:spacing w:after="0"/>
+        <w:jc w:val="both"/>
         <w:textAlignment w:val="baseline"/>
         <w:rPr>
           <w:rStyle w:val="normaltextrun"/>
@@ -490,6 +488,7 @@
           <w:numId w:val="6"/>
         </w:numPr>
         <w:spacing w:after="0"/>
+        <w:jc w:val="both"/>
         <w:textAlignment w:val="baseline"/>
         <w:rPr>
           <w:rStyle w:val="normaltextrun"/>
@@ -505,7 +504,43 @@
           <w:sz w:val="22"/>
           <w:szCs w:val="22"/>
         </w:rPr>
-        <w:t>3.- El usuario selecciona la opción de añadir a favoritos.</w:t>
+        <w:t xml:space="preserve">3.- El usuario selecciona la opción de </w:t>
+      </w:r>
+      <w:r>
+        <w:rPr>
+          <w:rStyle w:val="normaltextrun"/>
+          <w:rFonts w:ascii="Calibri Light" w:hAnsi="Calibri Light" w:cs="Calibri Light"/>
+          <w:sz w:val="22"/>
+          <w:szCs w:val="22"/>
+        </w:rPr>
+        <w:t>eliminar</w:t>
+      </w:r>
+      <w:r>
+        <w:rPr>
+          <w:rStyle w:val="normaltextrun"/>
+          <w:rFonts w:ascii="Calibri Light" w:hAnsi="Calibri Light" w:cs="Calibri Light"/>
+          <w:sz w:val="22"/>
+          <w:szCs w:val="22"/>
+        </w:rPr>
+        <w:t xml:space="preserve"> </w:t>
+      </w:r>
+      <w:r>
+        <w:rPr>
+          <w:rStyle w:val="normaltextrun"/>
+          <w:rFonts w:ascii="Calibri Light" w:hAnsi="Calibri Light" w:cs="Calibri Light"/>
+          <w:sz w:val="22"/>
+          <w:szCs w:val="22"/>
+        </w:rPr>
+        <w:t>de</w:t>
+      </w:r>
+      <w:r>
+        <w:rPr>
+          <w:rStyle w:val="normaltextrun"/>
+          <w:rFonts w:ascii="Calibri Light" w:hAnsi="Calibri Light" w:cs="Calibri Light"/>
+          <w:sz w:val="22"/>
+          <w:szCs w:val="22"/>
+        </w:rPr>
+        <w:t xml:space="preserve"> favoritos.</w:t>
       </w:r>
     </w:p>
     <w:p>
@@ -516,6 +551,7 @@
           <w:numId w:val="6"/>
         </w:numPr>
         <w:spacing w:after="0"/>
+        <w:jc w:val="both"/>
         <w:textAlignment w:val="baseline"/>
         <w:rPr>
           <w:rStyle w:val="normaltextrun"/>
@@ -542,6 +578,7 @@
           <w:numId w:val="6"/>
         </w:numPr>
         <w:spacing w:after="0"/>
+        <w:jc w:val="both"/>
         <w:textAlignment w:val="baseline"/>
         <w:rPr>
           <w:rStyle w:val="normaltextrun"/>
@@ -568,6 +605,7 @@
           <w:numId w:val="6"/>
         </w:numPr>
         <w:spacing w:after="0"/>
+        <w:jc w:val="both"/>
         <w:textAlignment w:val="baseline"/>
         <w:rPr>
           <w:rStyle w:val="normaltextrun"/>
@@ -594,6 +632,7 @@
           <w:numId w:val="6"/>
         </w:numPr>
         <w:spacing w:after="0"/>
+        <w:jc w:val="both"/>
         <w:textAlignment w:val="baseline"/>
         <w:rPr>
           <w:rStyle w:val="normaltextrun"/>
@@ -617,6 +656,7 @@
         <w:pStyle w:val="paragraph"/>
         <w:spacing w:after="0"/>
         <w:ind w:left="1364"/>
+        <w:jc w:val="both"/>
         <w:textAlignment w:val="baseline"/>
         <w:rPr>
           <w:rStyle w:val="normaltextrun"/>
@@ -634,6 +674,7 @@
           <w:numId w:val="6"/>
         </w:numPr>
         <w:spacing w:after="0"/>
+        <w:jc w:val="both"/>
         <w:textAlignment w:val="baseline"/>
         <w:rPr>
           <w:rStyle w:val="normaltextrun"/>
@@ -732,6 +773,7 @@
           <w:numId w:val="6"/>
         </w:numPr>
         <w:spacing w:after="0"/>
+        <w:jc w:val="both"/>
         <w:textAlignment w:val="baseline"/>
         <w:rPr>
           <w:rStyle w:val="normaltextrun"/>
@@ -758,6 +800,7 @@
           <w:numId w:val="6"/>
         </w:numPr>
         <w:spacing w:after="0"/>
+        <w:jc w:val="both"/>
         <w:textAlignment w:val="baseline"/>
         <w:rPr>
           <w:rStyle w:val="normaltextrun"/>
@@ -784,6 +827,7 @@
           <w:numId w:val="6"/>
         </w:numPr>
         <w:spacing w:after="0"/>
+        <w:jc w:val="both"/>
         <w:textAlignment w:val="baseline"/>
         <w:rPr>
           <w:rStyle w:val="normaltextrun"/>
@@ -810,6 +854,7 @@
           <w:numId w:val="6"/>
         </w:numPr>
         <w:spacing w:after="0"/>
+        <w:jc w:val="both"/>
         <w:textAlignment w:val="baseline"/>
         <w:rPr>
           <w:rStyle w:val="normaltextrun"/>
@@ -836,6 +881,7 @@
           <w:numId w:val="6"/>
         </w:numPr>
         <w:spacing w:before="0" w:beforeAutospacing="0" w:after="0" w:afterAutospacing="0"/>
+        <w:jc w:val="both"/>
         <w:textAlignment w:val="baseline"/>
         <w:rPr>
           <w:rStyle w:val="normaltextrun"/>
@@ -859,6 +905,7 @@
         <w:pStyle w:val="paragraph"/>
         <w:spacing w:before="0" w:beforeAutospacing="0" w:after="0" w:afterAutospacing="0"/>
         <w:ind w:left="1004"/>
+        <w:jc w:val="both"/>
         <w:textAlignment w:val="baseline"/>
         <w:rPr>
           <w:rStyle w:val="normaltextrun"/>
@@ -873,6 +920,7 @@
         <w:pStyle w:val="paragraph"/>
         <w:spacing w:before="0" w:beforeAutospacing="0" w:after="0" w:afterAutospacing="0"/>
         <w:ind w:left="1004"/>
+        <w:jc w:val="both"/>
         <w:textAlignment w:val="baseline"/>
         <w:rPr>
           <w:rStyle w:val="normaltextrun"/>
@@ -890,6 +938,7 @@
           <w:numId w:val="8"/>
         </w:numPr>
         <w:spacing w:after="0"/>
+        <w:jc w:val="both"/>
         <w:textAlignment w:val="baseline"/>
         <w:rPr>
           <w:rStyle w:val="normaltextrun"/>
@@ -943,6 +992,7 @@
           <w:numId w:val="8"/>
         </w:numPr>
         <w:spacing w:after="0"/>
+        <w:jc w:val="both"/>
         <w:textAlignment w:val="baseline"/>
         <w:rPr>
           <w:rStyle w:val="normaltextrun"/>
@@ -969,6 +1019,7 @@
           <w:numId w:val="8"/>
         </w:numPr>
         <w:spacing w:after="0"/>
+        <w:jc w:val="both"/>
         <w:textAlignment w:val="baseline"/>
         <w:rPr>
           <w:rStyle w:val="normaltextrun"/>
@@ -995,6 +1046,7 @@
           <w:numId w:val="8"/>
         </w:numPr>
         <w:spacing w:after="0"/>
+        <w:jc w:val="both"/>
         <w:textAlignment w:val="baseline"/>
         <w:rPr>
           <w:rStyle w:val="normaltextrun"/>
@@ -1021,6 +1073,7 @@
           <w:numId w:val="8"/>
         </w:numPr>
         <w:spacing w:after="0"/>
+        <w:jc w:val="both"/>
         <w:textAlignment w:val="baseline"/>
         <w:rPr>
           <w:rStyle w:val="normaltextrun"/>
@@ -1046,6 +1099,7 @@
           <w:ilvl w:val="1"/>
           <w:numId w:val="8"/>
         </w:numPr>
+        <w:jc w:val="both"/>
         <w:rPr>
           <w:rStyle w:val="normaltextrun"/>
           <w:rFonts w:ascii="Calibri Light" w:eastAsia="Times New Roman" w:hAnsi="Calibri Light" w:cs="Calibri Light"/>
@@ -1063,40 +1117,28 @@
     </w:p>
     <w:p>
       <w:pPr>
-        <w:pStyle w:val="paragraph"/>
-        <w:spacing w:before="0" w:beforeAutospacing="0" w:after="0" w:afterAutospacing="0"/>
-        <w:ind w:left="644"/>
-        <w:textAlignment w:val="baseline"/>
-        <w:rPr>
-          <w:rStyle w:val="normaltextrun"/>
-          <w:rFonts w:ascii="Calibri Light" w:hAnsi="Calibri Light" w:cs="Calibri Light"/>
-          <w:sz w:val="22"/>
-          <w:szCs w:val="22"/>
+        <w:jc w:val="both"/>
+        <w:rPr>
+          <w:rFonts w:ascii="Calibri Light" w:eastAsia="Times New Roman" w:hAnsi="Calibri Light" w:cs="Calibri Light"/>
+          <w:lang w:eastAsia="es-ES"/>
         </w:rPr>
       </w:pPr>
     </w:p>
     <w:p>
       <w:pPr>
-        <w:pStyle w:val="paragraph"/>
-        <w:spacing w:before="0" w:beforeAutospacing="0" w:after="0" w:afterAutospacing="0"/>
-        <w:textAlignment w:val="baseline"/>
-        <w:rPr>
-          <w:rStyle w:val="normaltextrun"/>
-          <w:rFonts w:ascii="Calibri Light" w:hAnsi="Calibri Light" w:cs="Calibri Light"/>
-          <w:sz w:val="22"/>
-          <w:szCs w:val="22"/>
+        <w:jc w:val="both"/>
+        <w:rPr>
+          <w:rFonts w:ascii="Calibri Light" w:eastAsia="Times New Roman" w:hAnsi="Calibri Light" w:cs="Calibri Light"/>
+          <w:lang w:eastAsia="es-ES"/>
         </w:rPr>
       </w:pPr>
     </w:p>
     <w:p>
       <w:pPr>
-        <w:pStyle w:val="paragraph"/>
-        <w:spacing w:before="0" w:beforeAutospacing="0" w:after="0" w:afterAutospacing="0"/>
-        <w:textAlignment w:val="baseline"/>
-        <w:rPr>
-          <w:rFonts w:ascii="Calibri Light" w:hAnsi="Calibri Light" w:cs="Calibri Light"/>
-          <w:sz w:val="22"/>
-          <w:szCs w:val="22"/>
+        <w:jc w:val="both"/>
+        <w:rPr>
+          <w:rFonts w:ascii="Calibri Light" w:eastAsia="Times New Roman" w:hAnsi="Calibri Light" w:cs="Calibri Light"/>
+          <w:lang w:eastAsia="es-ES"/>
         </w:rPr>
       </w:pPr>
     </w:p>
@@ -1108,9 +1150,9 @@
           <w:numId w:val="11"/>
         </w:numPr>
         <w:spacing w:before="0" w:beforeAutospacing="0" w:after="0" w:afterAutospacing="0"/>
+        <w:jc w:val="both"/>
         <w:textAlignment w:val="baseline"/>
         <w:rPr>
-          <w:rStyle w:val="normaltextrun"/>
           <w:rFonts w:ascii="Calibri Light" w:hAnsi="Calibri Light" w:cs="Calibri Light"/>
           <w:b/>
           <w:bCs/>
@@ -1123,6 +1165,7 @@
           <w:b/>
           <w:bCs/>
         </w:rPr>
+        <w:lastRenderedPageBreak/>
         <w:t>Pruebas de interfaz</w:t>
       </w:r>
     </w:p>
@@ -1130,160 +1173,151 @@
       <w:pPr>
         <w:pStyle w:val="paragraph"/>
         <w:spacing w:before="0" w:beforeAutospacing="0" w:after="0" w:afterAutospacing="0"/>
+        <w:jc w:val="both"/>
         <w:textAlignment w:val="baseline"/>
         <w:rPr>
+          <w:rStyle w:val="normaltextrun"/>
+          <w:rFonts w:ascii="Calibri Light" w:hAnsi="Calibri Light" w:cs="Calibri Light"/>
+          <w:sz w:val="22"/>
+          <w:szCs w:val="22"/>
+        </w:rPr>
+      </w:pPr>
+      <w:r>
+        <w:rPr>
+          <w:rStyle w:val="normaltextrun"/>
+          <w:rFonts w:ascii="Calibri Light" w:hAnsi="Calibri Light" w:cs="Calibri Light"/>
+          <w:sz w:val="22"/>
+          <w:szCs w:val="22"/>
+        </w:rPr>
+        <w:t xml:space="preserve">Esta sección contiene las pruebas de interfaz necesarias para comprobar que la interfaz para la historia de usuario “Eliminar gasolinera favorita”, funciona y se comporta </w:t>
+      </w:r>
+      <w:r>
+        <w:rPr>
+          <w:rStyle w:val="normaltextrun"/>
+          <w:rFonts w:ascii="Calibri Light" w:hAnsi="Calibri Light" w:cs="Calibri Light"/>
+          <w:sz w:val="22"/>
+          <w:szCs w:val="22"/>
+        </w:rPr>
+        <w:t>de acuerdo con</w:t>
+      </w:r>
+      <w:r>
+        <w:rPr>
+          <w:rStyle w:val="normaltextrun"/>
+          <w:rFonts w:ascii="Calibri Light" w:hAnsi="Calibri Light" w:cs="Calibri Light"/>
+          <w:sz w:val="22"/>
+          <w:szCs w:val="22"/>
+        </w:rPr>
+        <w:t xml:space="preserve"> lo desc</w:t>
+      </w:r>
+      <w:r>
+        <w:rPr>
+          <w:rStyle w:val="normaltextrun"/>
+          <w:rFonts w:ascii="Calibri Light" w:hAnsi="Calibri Light" w:cs="Calibri Light"/>
+          <w:sz w:val="22"/>
+          <w:szCs w:val="22"/>
+        </w:rPr>
+        <w:t>r</w:t>
+      </w:r>
+      <w:r>
+        <w:rPr>
+          <w:rStyle w:val="normaltextrun"/>
+          <w:rFonts w:ascii="Calibri Light" w:hAnsi="Calibri Light" w:cs="Calibri Light"/>
+          <w:sz w:val="22"/>
+          <w:szCs w:val="22"/>
+        </w:rPr>
+        <w:t>ito en las pruebas de aceptación definidas en el anterior punto</w:t>
+      </w:r>
+      <w:r>
+        <w:rPr>
+          <w:rStyle w:val="normaltextrun"/>
+          <w:rFonts w:ascii="Calibri Light" w:hAnsi="Calibri Light" w:cs="Calibri Light"/>
+          <w:sz w:val="22"/>
+          <w:szCs w:val="22"/>
+        </w:rPr>
+        <w:t>.</w:t>
+      </w:r>
+    </w:p>
+    <w:p>
+      <w:pPr>
+        <w:pStyle w:val="paragraph"/>
+        <w:spacing w:before="0" w:beforeAutospacing="0" w:after="0" w:afterAutospacing="0"/>
+        <w:jc w:val="both"/>
+        <w:textAlignment w:val="baseline"/>
+        <w:rPr>
+          <w:rStyle w:val="normaltextrun"/>
+          <w:rFonts w:ascii="Calibri Light" w:hAnsi="Calibri Light" w:cs="Calibri Light"/>
+          <w:sz w:val="22"/>
+          <w:szCs w:val="22"/>
+        </w:rPr>
+      </w:pPr>
+      <w:r>
+        <w:rPr>
+          <w:rStyle w:val="normaltextrun"/>
+          <w:rFonts w:ascii="Calibri Light" w:hAnsi="Calibri Light" w:cs="Calibri Light"/>
+          <w:sz w:val="22"/>
+          <w:szCs w:val="22"/>
+        </w:rPr>
+        <w:t xml:space="preserve">Las pruebas a realizar tienen como identificador </w:t>
+      </w:r>
+      <w:r>
+        <w:rPr>
+          <w:rStyle w:val="normaltextrun"/>
           <w:rFonts w:ascii="Calibri Light" w:hAnsi="Calibri Light" w:cs="Calibri Light"/>
           <w:b/>
           <w:bCs/>
-        </w:rPr>
-      </w:pPr>
+          <w:sz w:val="22"/>
+          <w:szCs w:val="22"/>
+        </w:rPr>
+        <w:t>“UIT</w:t>
+      </w:r>
+      <w:r>
+        <w:rPr>
+          <w:rStyle w:val="normaltextrun"/>
+          <w:rFonts w:ascii="Calibri Light" w:hAnsi="Calibri Light" w:cs="Calibri Light"/>
+          <w:b/>
+          <w:bCs/>
+          <w:sz w:val="22"/>
+          <w:szCs w:val="22"/>
+        </w:rPr>
+        <w:t>.</w:t>
+      </w:r>
+      <w:r>
+        <w:rPr>
+          <w:rStyle w:val="normaltextrun"/>
+          <w:rFonts w:ascii="Calibri Light" w:hAnsi="Calibri Light" w:cs="Calibri Light"/>
+          <w:b/>
+          <w:bCs/>
+          <w:sz w:val="22"/>
+          <w:szCs w:val="22"/>
+        </w:rPr>
+        <w:t>X.Y</w:t>
+      </w:r>
+      <w:r>
+        <w:rPr>
+          <w:rStyle w:val="normaltextrun"/>
+          <w:rFonts w:ascii="Calibri Light" w:hAnsi="Calibri Light" w:cs="Calibri Light"/>
+          <w:b/>
+          <w:bCs/>
+          <w:sz w:val="22"/>
+          <w:szCs w:val="22"/>
+        </w:rPr>
+        <w:t>”</w:t>
+      </w:r>
+      <w:r>
+        <w:rPr>
+          <w:rStyle w:val="normaltextrun"/>
+          <w:rFonts w:ascii="Calibri Light" w:hAnsi="Calibri Light" w:cs="Calibri Light"/>
+          <w:sz w:val="22"/>
+          <w:szCs w:val="22"/>
+        </w:rPr>
+        <w:t>.</w:t>
+      </w:r>
     </w:p>
     <w:p>
       <w:pPr>
         <w:pStyle w:val="paragraph"/>
         <w:spacing w:before="0" w:beforeAutospacing="0" w:after="0" w:afterAutospacing="0"/>
-        <w:textAlignment w:val="baseline"/>
-        <w:rPr>
-          <w:rStyle w:val="normaltextrun"/>
-          <w:rFonts w:ascii="Calibri Light" w:hAnsi="Calibri Light" w:cs="Calibri Light"/>
-          <w:sz w:val="22"/>
-          <w:szCs w:val="22"/>
-        </w:rPr>
-      </w:pPr>
-      <w:r>
-        <w:rPr>
-          <w:rStyle w:val="normaltextrun"/>
-          <w:rFonts w:ascii="Calibri Light" w:hAnsi="Calibri Light" w:cs="Calibri Light"/>
-          <w:sz w:val="22"/>
-          <w:szCs w:val="22"/>
-        </w:rPr>
-        <w:t xml:space="preserve">Esta sección contiene las pruebas de interfaz necesarias para comprobar que la interfaz para la historia de usuario “Eliminar gasolinera favorita”, funciona y se comporta </w:t>
-      </w:r>
-      <w:r>
-        <w:rPr>
-          <w:rStyle w:val="normaltextrun"/>
-          <w:rFonts w:ascii="Calibri Light" w:hAnsi="Calibri Light" w:cs="Calibri Light"/>
-          <w:sz w:val="22"/>
-          <w:szCs w:val="22"/>
-        </w:rPr>
-        <w:t>de acuerdo con</w:t>
-      </w:r>
-      <w:r>
-        <w:rPr>
-          <w:rStyle w:val="normaltextrun"/>
-          <w:rFonts w:ascii="Calibri Light" w:hAnsi="Calibri Light" w:cs="Calibri Light"/>
-          <w:sz w:val="22"/>
-          <w:szCs w:val="22"/>
-        </w:rPr>
-        <w:t xml:space="preserve"> lo desc</w:t>
-      </w:r>
-      <w:r>
-        <w:rPr>
-          <w:rStyle w:val="normaltextrun"/>
-          <w:rFonts w:ascii="Calibri Light" w:hAnsi="Calibri Light" w:cs="Calibri Light"/>
-          <w:sz w:val="22"/>
-          <w:szCs w:val="22"/>
-        </w:rPr>
-        <w:t>r</w:t>
-      </w:r>
-      <w:r>
-        <w:rPr>
-          <w:rStyle w:val="normaltextrun"/>
-          <w:rFonts w:ascii="Calibri Light" w:hAnsi="Calibri Light" w:cs="Calibri Light"/>
-          <w:sz w:val="22"/>
-          <w:szCs w:val="22"/>
-        </w:rPr>
-        <w:t>ito en las pruebas de aceptación definidas en el anterior punto</w:t>
-      </w:r>
-      <w:r>
-        <w:rPr>
-          <w:rStyle w:val="normaltextrun"/>
-          <w:rFonts w:ascii="Calibri Light" w:hAnsi="Calibri Light" w:cs="Calibri Light"/>
-          <w:sz w:val="22"/>
-          <w:szCs w:val="22"/>
-        </w:rPr>
-        <w:t>.</w:t>
-      </w:r>
-    </w:p>
-    <w:p>
-      <w:pPr>
-        <w:pStyle w:val="paragraph"/>
-        <w:spacing w:before="0" w:beforeAutospacing="0" w:after="0" w:afterAutospacing="0"/>
-        <w:textAlignment w:val="baseline"/>
-        <w:rPr>
-          <w:rStyle w:val="normaltextrun"/>
-          <w:rFonts w:ascii="Calibri Light" w:hAnsi="Calibri Light" w:cs="Calibri Light"/>
-          <w:sz w:val="22"/>
-          <w:szCs w:val="22"/>
-        </w:rPr>
-      </w:pPr>
-      <w:r>
-        <w:rPr>
-          <w:rStyle w:val="normaltextrun"/>
-          <w:rFonts w:ascii="Calibri Light" w:hAnsi="Calibri Light" w:cs="Calibri Light"/>
-          <w:sz w:val="22"/>
-          <w:szCs w:val="22"/>
-        </w:rPr>
-        <w:t xml:space="preserve">Las pruebas a realizar tienen como identificador </w:t>
-      </w:r>
-      <w:r>
-        <w:rPr>
-          <w:rStyle w:val="normaltextrun"/>
-          <w:rFonts w:ascii="Calibri Light" w:hAnsi="Calibri Light" w:cs="Calibri Light"/>
-          <w:b/>
-          <w:bCs/>
-          <w:sz w:val="22"/>
-          <w:szCs w:val="22"/>
-        </w:rPr>
-        <w:t>“UIT</w:t>
-      </w:r>
-      <w:r>
-        <w:rPr>
-          <w:rStyle w:val="normaltextrun"/>
-          <w:rFonts w:ascii="Calibri Light" w:hAnsi="Calibri Light" w:cs="Calibri Light"/>
-          <w:b/>
-          <w:bCs/>
-          <w:sz w:val="22"/>
-          <w:szCs w:val="22"/>
-        </w:rPr>
-        <w:t>.</w:t>
-      </w:r>
-      <w:r>
-        <w:rPr>
-          <w:rStyle w:val="normaltextrun"/>
-          <w:rFonts w:ascii="Calibri Light" w:hAnsi="Calibri Light" w:cs="Calibri Light"/>
-          <w:b/>
-          <w:bCs/>
-          <w:sz w:val="22"/>
-          <w:szCs w:val="22"/>
-        </w:rPr>
-        <w:t>X.Y</w:t>
-      </w:r>
-      <w:r>
-        <w:rPr>
-          <w:rStyle w:val="normaltextrun"/>
-          <w:rFonts w:ascii="Calibri Light" w:hAnsi="Calibri Light" w:cs="Calibri Light"/>
-          <w:b/>
-          <w:bCs/>
-          <w:sz w:val="22"/>
-          <w:szCs w:val="22"/>
-        </w:rPr>
-        <w:t>”</w:t>
-      </w:r>
-      <w:r>
-        <w:rPr>
-          <w:rStyle w:val="normaltextrun"/>
-          <w:rFonts w:ascii="Calibri Light" w:hAnsi="Calibri Light" w:cs="Calibri Light"/>
-          <w:sz w:val="22"/>
-          <w:szCs w:val="22"/>
-        </w:rPr>
-        <w:t>.</w:t>
-      </w:r>
-    </w:p>
-    <w:p>
-      <w:pPr>
-        <w:pStyle w:val="paragraph"/>
-        <w:spacing w:before="0" w:beforeAutospacing="0" w:after="0" w:afterAutospacing="0"/>
+        <w:jc w:val="both"/>
         <w:textAlignment w:val="baseline"/>
         <w:rPr>
           <w:rStyle w:val="normaltextrun"/>
@@ -1313,7 +1347,7 @@
             <w:pPr>
               <w:pStyle w:val="paragraph"/>
               <w:spacing w:before="0" w:beforeAutospacing="0" w:after="0" w:afterAutospacing="0"/>
-              <w:jc w:val="center"/>
+              <w:jc w:val="both"/>
               <w:textAlignment w:val="baseline"/>
               <w:rPr>
                 <w:rStyle w:val="normaltextrun"/>
@@ -1345,7 +1379,7 @@
             <w:pPr>
               <w:pStyle w:val="paragraph"/>
               <w:spacing w:before="0" w:beforeAutospacing="0" w:after="0" w:afterAutospacing="0"/>
-              <w:jc w:val="center"/>
+              <w:jc w:val="both"/>
               <w:textAlignment w:val="baseline"/>
               <w:rPr>
                 <w:rStyle w:val="normaltextrun"/>
@@ -1377,7 +1411,7 @@
             <w:pPr>
               <w:pStyle w:val="paragraph"/>
               <w:spacing w:before="0" w:beforeAutospacing="0" w:after="0" w:afterAutospacing="0"/>
-              <w:jc w:val="center"/>
+              <w:jc w:val="both"/>
               <w:textAlignment w:val="baseline"/>
               <w:rPr>
                 <w:rStyle w:val="normaltextrun"/>
@@ -1411,7 +1445,7 @@
             <w:pPr>
               <w:pStyle w:val="paragraph"/>
               <w:spacing w:before="0" w:beforeAutospacing="0" w:after="0" w:afterAutospacing="0"/>
-              <w:jc w:val="center"/>
+              <w:jc w:val="both"/>
               <w:textAlignment w:val="baseline"/>
               <w:rPr>
                 <w:rStyle w:val="normaltextrun"/>
@@ -1457,6 +1491,7 @@
             <w:pPr>
               <w:pStyle w:val="paragraph"/>
               <w:spacing w:before="0" w:beforeAutospacing="0" w:after="0" w:afterAutospacing="0"/>
+              <w:jc w:val="both"/>
               <w:textAlignment w:val="baseline"/>
               <w:rPr>
                 <w:rStyle w:val="normaltextrun"/>
@@ -1504,6 +1539,7 @@
             <w:pPr>
               <w:pStyle w:val="paragraph"/>
               <w:spacing w:before="0" w:beforeAutospacing="0" w:after="0" w:afterAutospacing="0"/>
+              <w:jc w:val="both"/>
               <w:textAlignment w:val="baseline"/>
               <w:rPr>
                 <w:rStyle w:val="normaltextrun"/>
@@ -1551,7 +1587,7 @@
             <w:pPr>
               <w:pStyle w:val="paragraph"/>
               <w:spacing w:before="0" w:beforeAutospacing="0" w:after="0" w:afterAutospacing="0"/>
-              <w:jc w:val="center"/>
+              <w:jc w:val="both"/>
               <w:textAlignment w:val="baseline"/>
               <w:rPr>
                 <w:rStyle w:val="normaltextrun"/>
@@ -1588,6 +1624,7 @@
             <w:pPr>
               <w:pStyle w:val="paragraph"/>
               <w:spacing w:before="0" w:beforeAutospacing="0" w:after="0" w:afterAutospacing="0"/>
+              <w:jc w:val="both"/>
               <w:textAlignment w:val="baseline"/>
               <w:rPr>
                 <w:rStyle w:val="normaltextrun"/>
@@ -1635,6 +1672,7 @@
             <w:pPr>
               <w:pStyle w:val="paragraph"/>
               <w:spacing w:before="0" w:beforeAutospacing="0" w:after="0" w:afterAutospacing="0"/>
+              <w:jc w:val="both"/>
               <w:textAlignment w:val="baseline"/>
               <w:rPr>
                 <w:rStyle w:val="normaltextrun"/>
@@ -1682,7 +1720,7 @@
             <w:pPr>
               <w:pStyle w:val="paragraph"/>
               <w:spacing w:before="0" w:beforeAutospacing="0" w:after="0" w:afterAutospacing="0"/>
-              <w:jc w:val="center"/>
+              <w:jc w:val="both"/>
               <w:textAlignment w:val="baseline"/>
               <w:rPr>
                 <w:rStyle w:val="normaltextrun"/>
@@ -1746,6 +1784,7 @@
             <w:pPr>
               <w:pStyle w:val="paragraph"/>
               <w:spacing w:before="0" w:beforeAutospacing="0" w:after="0" w:afterAutospacing="0"/>
+              <w:jc w:val="both"/>
               <w:textAlignment w:val="baseline"/>
               <w:rPr>
                 <w:rStyle w:val="normaltextrun"/>
@@ -1784,6 +1823,7 @@
             <w:pPr>
               <w:pStyle w:val="paragraph"/>
               <w:spacing w:before="0" w:beforeAutospacing="0" w:after="0" w:afterAutospacing="0"/>
+              <w:jc w:val="both"/>
               <w:textAlignment w:val="baseline"/>
               <w:rPr>
                 <w:rStyle w:val="normaltextrun"/>
@@ -1808,7 +1848,7 @@
     <w:p>
       <w:pPr>
         <w:pStyle w:val="Descripcin"/>
-        <w:jc w:val="center"/>
+        <w:jc w:val="both"/>
       </w:pPr>
       <w:r>
         <w:rPr>
@@ -1846,7 +1886,7 @@
             <w:pPr>
               <w:pStyle w:val="paragraph"/>
               <w:spacing w:before="0" w:beforeAutospacing="0" w:after="0" w:afterAutospacing="0"/>
-              <w:jc w:val="center"/>
+              <w:jc w:val="both"/>
               <w:textAlignment w:val="baseline"/>
               <w:rPr>
                 <w:rStyle w:val="normaltextrun"/>
@@ -1878,7 +1918,7 @@
             <w:pPr>
               <w:pStyle w:val="paragraph"/>
               <w:spacing w:before="0" w:beforeAutospacing="0" w:after="0" w:afterAutospacing="0"/>
-              <w:jc w:val="center"/>
+              <w:jc w:val="both"/>
               <w:textAlignment w:val="baseline"/>
               <w:rPr>
                 <w:rStyle w:val="normaltextrun"/>
@@ -1910,7 +1950,7 @@
             <w:pPr>
               <w:pStyle w:val="paragraph"/>
               <w:spacing w:before="0" w:beforeAutospacing="0" w:after="0" w:afterAutospacing="0"/>
-              <w:jc w:val="center"/>
+              <w:jc w:val="both"/>
               <w:textAlignment w:val="baseline"/>
               <w:rPr>
                 <w:rStyle w:val="normaltextrun"/>
@@ -1944,7 +1984,7 @@
             <w:pPr>
               <w:pStyle w:val="paragraph"/>
               <w:spacing w:before="0" w:beforeAutospacing="0" w:after="0" w:afterAutospacing="0"/>
-              <w:jc w:val="center"/>
+              <w:jc w:val="both"/>
               <w:textAlignment w:val="baseline"/>
               <w:rPr>
                 <w:rStyle w:val="normaltextrun"/>
@@ -1990,6 +2030,7 @@
             <w:pPr>
               <w:pStyle w:val="paragraph"/>
               <w:spacing w:before="0" w:beforeAutospacing="0" w:after="0" w:afterAutospacing="0"/>
+              <w:jc w:val="both"/>
               <w:textAlignment w:val="baseline"/>
               <w:rPr>
                 <w:rStyle w:val="normaltextrun"/>
@@ -2055,6 +2096,7 @@
             <w:pPr>
               <w:pStyle w:val="paragraph"/>
               <w:spacing w:before="0" w:beforeAutospacing="0" w:after="0" w:afterAutospacing="0"/>
+              <w:jc w:val="both"/>
               <w:textAlignment w:val="baseline"/>
               <w:rPr>
                 <w:rStyle w:val="normaltextrun"/>
@@ -2102,7 +2144,7 @@
             <w:pPr>
               <w:pStyle w:val="paragraph"/>
               <w:spacing w:before="0" w:beforeAutospacing="0" w:after="0" w:afterAutospacing="0"/>
-              <w:jc w:val="center"/>
+              <w:jc w:val="both"/>
               <w:textAlignment w:val="baseline"/>
               <w:rPr>
                 <w:rStyle w:val="normaltextrun"/>
@@ -2148,6 +2190,7 @@
             <w:pPr>
               <w:pStyle w:val="paragraph"/>
               <w:spacing w:before="0" w:beforeAutospacing="0" w:after="0" w:afterAutospacing="0"/>
+              <w:jc w:val="both"/>
               <w:textAlignment w:val="baseline"/>
               <w:rPr>
                 <w:rStyle w:val="normaltextrun"/>
@@ -2195,6 +2238,7 @@
             <w:pPr>
               <w:pStyle w:val="paragraph"/>
               <w:spacing w:before="0" w:beforeAutospacing="0" w:after="0" w:afterAutospacing="0"/>
+              <w:jc w:val="both"/>
               <w:textAlignment w:val="baseline"/>
               <w:rPr>
                 <w:rStyle w:val="normaltextrun"/>
@@ -2242,7 +2286,7 @@
             <w:pPr>
               <w:pStyle w:val="paragraph"/>
               <w:spacing w:before="0" w:beforeAutospacing="0" w:after="0" w:afterAutospacing="0"/>
-              <w:jc w:val="center"/>
+              <w:jc w:val="both"/>
               <w:textAlignment w:val="baseline"/>
               <w:rPr>
                 <w:rStyle w:val="normaltextrun"/>
@@ -2288,6 +2332,7 @@
             <w:pPr>
               <w:pStyle w:val="paragraph"/>
               <w:spacing w:before="0" w:beforeAutospacing="0" w:after="0" w:afterAutospacing="0"/>
+              <w:jc w:val="both"/>
               <w:textAlignment w:val="baseline"/>
               <w:rPr>
                 <w:rStyle w:val="normaltextrun"/>
@@ -2326,6 +2371,7 @@
             <w:pPr>
               <w:pStyle w:val="paragraph"/>
               <w:spacing w:before="0" w:beforeAutospacing="0" w:after="0" w:afterAutospacing="0"/>
+              <w:jc w:val="both"/>
               <w:textAlignment w:val="baseline"/>
               <w:rPr>
                 <w:rStyle w:val="normaltextrun"/>
@@ -2359,7 +2405,7 @@
     <w:p>
       <w:pPr>
         <w:pStyle w:val="Descripcin"/>
-        <w:jc w:val="center"/>
+        <w:jc w:val="both"/>
       </w:pPr>
       <w:r>
         <w:rPr>
@@ -2385,6 +2431,7 @@
           <w:numId w:val="11"/>
         </w:numPr>
         <w:spacing w:before="0" w:beforeAutospacing="0" w:after="0" w:afterAutospacing="0"/>
+        <w:jc w:val="both"/>
         <w:textAlignment w:val="baseline"/>
         <w:rPr>
           <w:rStyle w:val="normaltextrun"/>
@@ -2402,19 +2449,6 @@
         </w:rPr>
         <w:t>Pruebas unitarias</w:t>
       </w:r>
-    </w:p>
-    <w:p>
-      <w:pPr>
-        <w:pStyle w:val="paragraph"/>
-        <w:spacing w:before="0" w:beforeAutospacing="0" w:after="0" w:afterAutospacing="0"/>
-        <w:textAlignment w:val="baseline"/>
-        <w:rPr>
-          <w:rStyle w:val="normaltextrun"/>
-          <w:rFonts w:ascii="Calibri Light" w:hAnsi="Calibri Light" w:cs="Calibri Light"/>
-          <w:b/>
-          <w:bCs/>
-        </w:rPr>
-      </w:pPr>
     </w:p>
     <w:p>
       <w:pPr>
@@ -2552,7 +2586,7 @@
             <w:pPr>
               <w:pStyle w:val="paragraph"/>
               <w:spacing w:before="0" w:beforeAutospacing="0" w:after="0" w:afterAutospacing="0"/>
-              <w:jc w:val="center"/>
+              <w:jc w:val="both"/>
               <w:textAlignment w:val="baseline"/>
               <w:rPr>
                 <w:rStyle w:val="normaltextrun"/>
@@ -2584,7 +2618,7 @@
             <w:pPr>
               <w:pStyle w:val="paragraph"/>
               <w:spacing w:before="0" w:beforeAutospacing="0" w:after="0" w:afterAutospacing="0"/>
-              <w:jc w:val="center"/>
+              <w:jc w:val="both"/>
               <w:textAlignment w:val="baseline"/>
               <w:rPr>
                 <w:rStyle w:val="normaltextrun"/>
@@ -2616,7 +2650,7 @@
             <w:pPr>
               <w:pStyle w:val="paragraph"/>
               <w:spacing w:before="0" w:beforeAutospacing="0" w:after="0" w:afterAutospacing="0"/>
-              <w:jc w:val="center"/>
+              <w:jc w:val="both"/>
               <w:textAlignment w:val="baseline"/>
               <w:rPr>
                 <w:rStyle w:val="normaltextrun"/>
@@ -2650,7 +2684,7 @@
             <w:pPr>
               <w:pStyle w:val="paragraph"/>
               <w:spacing w:before="0" w:beforeAutospacing="0" w:after="0" w:afterAutospacing="0"/>
-              <w:jc w:val="center"/>
+              <w:jc w:val="both"/>
               <w:textAlignment w:val="baseline"/>
               <w:rPr>
                 <w:rStyle w:val="normaltextrun"/>
@@ -2678,6 +2712,7 @@
             <w:pPr>
               <w:pStyle w:val="paragraph"/>
               <w:spacing w:before="0" w:beforeAutospacing="0" w:after="0" w:afterAutospacing="0"/>
+              <w:jc w:val="both"/>
               <w:textAlignment w:val="baseline"/>
               <w:rPr>
                 <w:rStyle w:val="normaltextrun"/>
@@ -2703,7 +2738,16 @@
                 <w:sz w:val="22"/>
                 <w:szCs w:val="22"/>
               </w:rPr>
-              <w:t>idGasolina</w:t>
+              <w:t>idGasolin</w:t>
+            </w:r>
+            <w:r>
+              <w:rPr>
+                <w:rStyle w:val="normaltextrun"/>
+                <w:rFonts w:ascii="Calibri Light" w:hAnsi="Calibri Light" w:cs="Calibri Light"/>
+                <w:sz w:val="22"/>
+                <w:szCs w:val="22"/>
+              </w:rPr>
+              <w:t>era</w:t>
             </w:r>
             <w:proofErr w:type="spellEnd"/>
             <w:r>
@@ -2747,6 +2791,7 @@
             <w:pPr>
               <w:pStyle w:val="paragraph"/>
               <w:spacing w:before="0" w:beforeAutospacing="0" w:after="0" w:afterAutospacing="0"/>
+              <w:jc w:val="both"/>
               <w:textAlignment w:val="baseline"/>
               <w:rPr>
                 <w:rStyle w:val="normaltextrun"/>
@@ -2783,6 +2828,8 @@
             <w:pPr>
               <w:pStyle w:val="paragraph"/>
               <w:spacing w:before="0" w:beforeAutospacing="0" w:after="0" w:afterAutospacing="0"/>
+              <w:ind w:left="708" w:hanging="708"/>
+              <w:jc w:val="both"/>
               <w:textAlignment w:val="baseline"/>
               <w:rPr>
                 <w:rStyle w:val="normaltextrun"/>
@@ -2808,7 +2855,16 @@
                 <w:sz w:val="22"/>
                 <w:szCs w:val="22"/>
               </w:rPr>
-              <w:t>idGasolina</w:t>
+              <w:t>idGasolin</w:t>
+            </w:r>
+            <w:r>
+              <w:rPr>
+                <w:rStyle w:val="normaltextrun"/>
+                <w:rFonts w:ascii="Calibri Light" w:hAnsi="Calibri Light" w:cs="Calibri Light"/>
+                <w:sz w:val="22"/>
+                <w:szCs w:val="22"/>
+              </w:rPr>
+              <w:t>era</w:t>
             </w:r>
             <w:proofErr w:type="spellEnd"/>
             <w:r>
@@ -2834,6 +2890,7 @@
             <w:pPr>
               <w:pStyle w:val="paragraph"/>
               <w:spacing w:before="0" w:beforeAutospacing="0" w:after="0" w:afterAutospacing="0"/>
+              <w:jc w:val="both"/>
               <w:textAlignment w:val="baseline"/>
               <w:rPr>
                 <w:rStyle w:val="normaltextrun"/>
@@ -2856,6 +2913,7 @@
             <w:pPr>
               <w:pStyle w:val="paragraph"/>
               <w:spacing w:before="0" w:beforeAutospacing="0" w:after="0" w:afterAutospacing="0"/>
+              <w:jc w:val="both"/>
               <w:textAlignment w:val="baseline"/>
               <w:rPr>
                 <w:rStyle w:val="normaltextrun"/>
@@ -2885,7 +2943,7 @@
             <w:pPr>
               <w:pStyle w:val="paragraph"/>
               <w:spacing w:before="0" w:beforeAutospacing="0" w:after="0" w:afterAutospacing="0"/>
-              <w:jc w:val="center"/>
+              <w:jc w:val="both"/>
               <w:textAlignment w:val="baseline"/>
               <w:rPr>
                 <w:rStyle w:val="normaltextrun"/>
@@ -2913,6 +2971,7 @@
             <w:pPr>
               <w:pStyle w:val="paragraph"/>
               <w:spacing w:before="0" w:beforeAutospacing="0" w:after="0" w:afterAutospacing="0"/>
+              <w:jc w:val="both"/>
               <w:textAlignment w:val="baseline"/>
               <w:rPr>
                 <w:rStyle w:val="normaltextrun"/>
@@ -2938,7 +2997,16 @@
                 <w:sz w:val="22"/>
                 <w:szCs w:val="22"/>
               </w:rPr>
-              <w:t>idGasolina</w:t>
+              <w:t>idGasolin</w:t>
+            </w:r>
+            <w:r>
+              <w:rPr>
+                <w:rStyle w:val="normaltextrun"/>
+                <w:rFonts w:ascii="Calibri Light" w:hAnsi="Calibri Light" w:cs="Calibri Light"/>
+                <w:sz w:val="22"/>
+                <w:szCs w:val="22"/>
+              </w:rPr>
+              <w:t>era</w:t>
             </w:r>
             <w:proofErr w:type="spellEnd"/>
             <w:r>
@@ -2982,6 +3050,7 @@
             <w:pPr>
               <w:pStyle w:val="paragraph"/>
               <w:spacing w:before="0" w:beforeAutospacing="0" w:after="0" w:afterAutospacing="0"/>
+              <w:jc w:val="both"/>
               <w:textAlignment w:val="baseline"/>
               <w:rPr>
                 <w:rStyle w:val="normaltextrun"/>
@@ -3004,6 +3073,7 @@
             <w:pPr>
               <w:pStyle w:val="paragraph"/>
               <w:spacing w:before="0" w:beforeAutospacing="0" w:after="0" w:afterAutospacing="0"/>
+              <w:jc w:val="both"/>
               <w:textAlignment w:val="baseline"/>
               <w:rPr>
                 <w:rStyle w:val="normaltextrun"/>
@@ -3031,6 +3101,7 @@
             <w:pPr>
               <w:pStyle w:val="paragraph"/>
               <w:spacing w:before="0" w:beforeAutospacing="0" w:after="0" w:afterAutospacing="0"/>
+              <w:jc w:val="both"/>
               <w:textAlignment w:val="baseline"/>
               <w:rPr>
                 <w:rStyle w:val="normaltextrun"/>
@@ -3073,6 +3144,7 @@
             <w:pPr>
               <w:pStyle w:val="paragraph"/>
               <w:spacing w:before="0" w:beforeAutospacing="0" w:after="0" w:afterAutospacing="0"/>
+              <w:jc w:val="both"/>
               <w:textAlignment w:val="baseline"/>
               <w:rPr>
                 <w:rStyle w:val="normaltextrun"/>
@@ -3102,7 +3174,7 @@
             <w:pPr>
               <w:pStyle w:val="paragraph"/>
               <w:spacing w:before="0" w:beforeAutospacing="0" w:after="0" w:afterAutospacing="0"/>
-              <w:jc w:val="center"/>
+              <w:jc w:val="both"/>
               <w:textAlignment w:val="baseline"/>
               <w:rPr>
                 <w:rStyle w:val="normaltextrun"/>
@@ -3130,6 +3202,7 @@
             <w:pPr>
               <w:pStyle w:val="paragraph"/>
               <w:spacing w:before="0" w:beforeAutospacing="0" w:after="0" w:afterAutospacing="0"/>
+              <w:jc w:val="both"/>
               <w:textAlignment w:val="baseline"/>
               <w:rPr>
                 <w:rStyle w:val="normaltextrun"/>
@@ -3188,6 +3261,7 @@
             <w:pPr>
               <w:pStyle w:val="paragraph"/>
               <w:spacing w:before="0" w:beforeAutospacing="0" w:after="0" w:afterAutospacing="0"/>
+              <w:jc w:val="both"/>
               <w:textAlignment w:val="baseline"/>
               <w:rPr>
                 <w:rStyle w:val="normaltextrun"/>
@@ -3219,7 +3293,7 @@
             <w:pPr>
               <w:pStyle w:val="paragraph"/>
               <w:spacing w:before="0" w:beforeAutospacing="0" w:after="0" w:afterAutospacing="0"/>
-              <w:jc w:val="center"/>
+              <w:jc w:val="both"/>
               <w:textAlignment w:val="baseline"/>
               <w:rPr>
                 <w:rStyle w:val="normaltextrun"/>
@@ -3247,6 +3321,7 @@
             <w:pPr>
               <w:pStyle w:val="paragraph"/>
               <w:spacing w:before="0" w:beforeAutospacing="0" w:after="0" w:afterAutospacing="0"/>
+              <w:jc w:val="both"/>
               <w:textAlignment w:val="baseline"/>
               <w:rPr>
                 <w:rStyle w:val="normaltextrun"/>
@@ -3306,6 +3381,7 @@
               <w:pStyle w:val="paragraph"/>
               <w:keepNext/>
               <w:spacing w:before="0" w:beforeAutospacing="0" w:after="0" w:afterAutospacing="0"/>
+              <w:jc w:val="both"/>
               <w:textAlignment w:val="baseline"/>
               <w:rPr>
                 <w:rStyle w:val="normaltextrun"/>
@@ -3341,7 +3417,7 @@
     <w:p>
       <w:pPr>
         <w:pStyle w:val="Descripcin"/>
-        <w:jc w:val="center"/>
+        <w:jc w:val="both"/>
         <w:rPr>
           <w:rFonts w:asciiTheme="majorHAnsi" w:hAnsiTheme="majorHAnsi" w:cstheme="majorHAnsi"/>
         </w:rPr>

</xml_diff>

<commit_message>
Acabado plan de pruebas eliminar gasolineras
</commit_message>
<xml_diff>
--- a/Docs/Test Plans/Plan de pruebas - Eliminar gasolinera favorita.docx
+++ b/Docs/Test Plans/Plan de pruebas - Eliminar gasolinera favorita.docx
@@ -142,6 +142,7 @@
           <w:szCs w:val="22"/>
         </w:rPr>
       </w:pPr>
+      <w:proofErr w:type="gramStart"/>
       <w:r>
         <w:rPr>
           <w:rStyle w:val="normaltextrun"/>
@@ -158,7 +159,17 @@
           <w:sz w:val="22"/>
           <w:szCs w:val="22"/>
         </w:rPr>
-        <w:t>a realizar son las siguientes:</w:t>
+        <w:t>a realizar</w:t>
+      </w:r>
+      <w:proofErr w:type="gramEnd"/>
+      <w:r>
+        <w:rPr>
+          <w:rStyle w:val="normaltextrun"/>
+          <w:rFonts w:ascii="Calibri Light" w:hAnsi="Calibri Light" w:cs="Calibri Light"/>
+          <w:sz w:val="22"/>
+          <w:szCs w:val="22"/>
+        </w:rPr>
+        <w:t xml:space="preserve"> son las siguientes:</w:t>
       </w:r>
     </w:p>
     <w:p>
@@ -789,7 +800,16 @@
           <w:sz w:val="22"/>
           <w:szCs w:val="22"/>
         </w:rPr>
-        <w:t>1.- El usuario selecciona la opción de eliminar de la entrada de la gasolinera a eliminar.</w:t>
+        <w:t xml:space="preserve">1.- El usuario </w:t>
+      </w:r>
+      <w:r>
+        <w:rPr>
+          <w:rStyle w:val="normaltextrun"/>
+          <w:rFonts w:ascii="Calibri Light" w:hAnsi="Calibri Light" w:cs="Calibri Light"/>
+          <w:sz w:val="22"/>
+          <w:szCs w:val="22"/>
+        </w:rPr>
+        <w:t>selecciona ver gasolineras favoritas.</w:t>
       </w:r>
     </w:p>
     <w:p>
@@ -816,7 +836,25 @@
           <w:sz w:val="22"/>
           <w:szCs w:val="22"/>
         </w:rPr>
-        <w:t>2.- El sistema muestra un diálogo de confirmación.</w:t>
+        <w:t>2.-</w:t>
+      </w:r>
+      <w:r>
+        <w:rPr>
+          <w:rStyle w:val="normaltextrun"/>
+          <w:rFonts w:ascii="Calibri Light" w:hAnsi="Calibri Light" w:cs="Calibri Light"/>
+          <w:sz w:val="22"/>
+          <w:szCs w:val="22"/>
+        </w:rPr>
+        <w:t xml:space="preserve"> El </w:t>
+      </w:r>
+      <w:r>
+        <w:rPr>
+          <w:rStyle w:val="normaltextrun"/>
+          <w:rFonts w:ascii="Calibri Light" w:hAnsi="Calibri Light" w:cs="Calibri Light"/>
+          <w:sz w:val="22"/>
+          <w:szCs w:val="22"/>
+        </w:rPr>
+        <w:t>sistema muestra la lista de las gasolineras favoritas del usuario.</w:t>
       </w:r>
     </w:p>
     <w:p>
@@ -843,7 +881,7 @@
           <w:sz w:val="22"/>
           <w:szCs w:val="22"/>
         </w:rPr>
-        <w:t>3.- El usuario selecciona la opción de confirmar.</w:t>
+        <w:t>3.- El usuario selecciona eliminar gasolinera favorita de la lista de favoritas.</w:t>
       </w:r>
     </w:p>
     <w:p>
@@ -870,7 +908,88 @@
           <w:sz w:val="22"/>
           <w:szCs w:val="22"/>
         </w:rPr>
-        <w:t>4.- Se verifica que el sistema elimina la gasolinera de la lista de favoritas.</w:t>
+        <w:t>4</w:t>
+      </w:r>
+      <w:r>
+        <w:rPr>
+          <w:rStyle w:val="normaltextrun"/>
+          <w:rFonts w:ascii="Calibri Light" w:hAnsi="Calibri Light" w:cs="Calibri Light"/>
+          <w:sz w:val="22"/>
+          <w:szCs w:val="22"/>
+        </w:rPr>
+        <w:t>.- El sistema muestra un diálogo de confirmación.</w:t>
+      </w:r>
+    </w:p>
+    <w:p>
+      <w:pPr>
+        <w:pStyle w:val="paragraph"/>
+        <w:numPr>
+          <w:ilvl w:val="1"/>
+          <w:numId w:val="6"/>
+        </w:numPr>
+        <w:spacing w:after="0"/>
+        <w:jc w:val="both"/>
+        <w:textAlignment w:val="baseline"/>
+        <w:rPr>
+          <w:rStyle w:val="normaltextrun"/>
+          <w:rFonts w:ascii="Calibri Light" w:hAnsi="Calibri Light" w:cs="Calibri Light"/>
+          <w:sz w:val="22"/>
+          <w:szCs w:val="22"/>
+        </w:rPr>
+      </w:pPr>
+      <w:r>
+        <w:rPr>
+          <w:rStyle w:val="normaltextrun"/>
+          <w:rFonts w:ascii="Calibri Light" w:hAnsi="Calibri Light" w:cs="Calibri Light"/>
+          <w:sz w:val="22"/>
+          <w:szCs w:val="22"/>
+        </w:rPr>
+        <w:t>5</w:t>
+      </w:r>
+      <w:r>
+        <w:rPr>
+          <w:rStyle w:val="normaltextrun"/>
+          <w:rFonts w:ascii="Calibri Light" w:hAnsi="Calibri Light" w:cs="Calibri Light"/>
+          <w:sz w:val="22"/>
+          <w:szCs w:val="22"/>
+        </w:rPr>
+        <w:t>.- El usuario selecciona la opción de confirmar.</w:t>
+      </w:r>
+    </w:p>
+    <w:p>
+      <w:pPr>
+        <w:pStyle w:val="paragraph"/>
+        <w:numPr>
+          <w:ilvl w:val="1"/>
+          <w:numId w:val="6"/>
+        </w:numPr>
+        <w:spacing w:after="0"/>
+        <w:jc w:val="both"/>
+        <w:textAlignment w:val="baseline"/>
+        <w:rPr>
+          <w:rStyle w:val="normaltextrun"/>
+          <w:rFonts w:ascii="Calibri Light" w:hAnsi="Calibri Light" w:cs="Calibri Light"/>
+          <w:sz w:val="22"/>
+          <w:szCs w:val="22"/>
+        </w:rPr>
+      </w:pPr>
+      <w:r>
+        <w:rPr>
+          <w:rStyle w:val="normaltextrun"/>
+          <w:rFonts w:ascii="Calibri Light" w:hAnsi="Calibri Light" w:cs="Calibri Light"/>
+          <w:sz w:val="22"/>
+          <w:szCs w:val="22"/>
+        </w:rPr>
+        <w:t>6</w:t>
+      </w:r>
+      <w:r>
+        <w:rPr>
+          <w:rStyle w:val="normaltextrun"/>
+          <w:rFonts w:ascii="Calibri Light" w:hAnsi="Calibri Light" w:cs="Calibri Light"/>
+          <w:sz w:val="22"/>
+          <w:szCs w:val="22"/>
+        </w:rPr>
+        <w:t>.- Se verifica que el sistema elimina la gasolinera de la lista de favoritas.</w:t>
       </w:r>
     </w:p>
     <w:p>
@@ -897,7 +1016,16 @@
           <w:sz w:val="22"/>
           <w:szCs w:val="22"/>
         </w:rPr>
-        <w:t>5.- Se verifica que el sistema no muestra en la vista detallada el indicador visual de que esta se encuentra en la lista de favoritos, ni el comentario asociado.</w:t>
+        <w:t>7</w:t>
+      </w:r>
+      <w:r>
+        <w:rPr>
+          <w:rStyle w:val="normaltextrun"/>
+          <w:rFonts w:ascii="Calibri Light" w:hAnsi="Calibri Light" w:cs="Calibri Light"/>
+          <w:sz w:val="22"/>
+          <w:szCs w:val="22"/>
+        </w:rPr>
+        <w:t>.- Se verifica que el sistema no muestra en la vista detallada el indicador visual de que esta se encuentra en la lista de favoritos, ni el comentario asociado.</w:t>
       </w:r>
     </w:p>
     <w:p>
@@ -1135,15 +1263,6 @@
     </w:p>
     <w:p>
       <w:pPr>
-        <w:jc w:val="both"/>
-        <w:rPr>
-          <w:rFonts w:ascii="Calibri Light" w:eastAsia="Times New Roman" w:hAnsi="Calibri Light" w:cs="Calibri Light"/>
-          <w:lang w:eastAsia="es-ES"/>
-        </w:rPr>
-      </w:pPr>
-    </w:p>
-    <w:p>
-      <w:pPr>
         <w:pStyle w:val="paragraph"/>
         <w:numPr>
           <w:ilvl w:val="0"/>
@@ -1250,14 +1369,25 @@
           <w:szCs w:val="22"/>
         </w:rPr>
       </w:pPr>
-      <w:r>
-        <w:rPr>
-          <w:rStyle w:val="normaltextrun"/>
-          <w:rFonts w:ascii="Calibri Light" w:hAnsi="Calibri Light" w:cs="Calibri Light"/>
-          <w:sz w:val="22"/>
-          <w:szCs w:val="22"/>
-        </w:rPr>
-        <w:t xml:space="preserve">Las pruebas a realizar tienen como identificador </w:t>
+      <w:proofErr w:type="gramStart"/>
+      <w:r>
+        <w:rPr>
+          <w:rStyle w:val="normaltextrun"/>
+          <w:rFonts w:ascii="Calibri Light" w:hAnsi="Calibri Light" w:cs="Calibri Light"/>
+          <w:sz w:val="22"/>
+          <w:szCs w:val="22"/>
+        </w:rPr>
+        <w:t>Las pruebas a realizar</w:t>
+      </w:r>
+      <w:proofErr w:type="gramEnd"/>
+      <w:r>
+        <w:rPr>
+          <w:rStyle w:val="normaltextrun"/>
+          <w:rFonts w:ascii="Calibri Light" w:hAnsi="Calibri Light" w:cs="Calibri Light"/>
+          <w:sz w:val="22"/>
+          <w:szCs w:val="22"/>
+        </w:rPr>
+        <w:t xml:space="preserve"> tienen como identificador </w:t>
       </w:r>
       <w:r>
         <w:rPr>
@@ -1501,6 +1631,7 @@
               </w:rPr>
             </w:pPr>
             <w:proofErr w:type="spellStart"/>
+            <w:proofErr w:type="gramStart"/>
             <w:r>
               <w:rPr>
                 <w:rStyle w:val="normaltextrun"/>
@@ -1511,6 +1642,7 @@
               <w:t>Click</w:t>
             </w:r>
             <w:proofErr w:type="spellEnd"/>
+            <w:proofErr w:type="gramEnd"/>
             <w:r>
               <w:rPr>
                 <w:rStyle w:val="normaltextrun"/>
@@ -1527,7 +1659,52 @@
                 <w:sz w:val="22"/>
                 <w:szCs w:val="22"/>
               </w:rPr>
-              <w:t>icono de favoritos.</w:t>
+              <w:t>icono de</w:t>
+            </w:r>
+            <w:r>
+              <w:rPr>
+                <w:rStyle w:val="normaltextrun"/>
+                <w:rFonts w:ascii="Calibri Light" w:hAnsi="Calibri Light" w:cs="Calibri Light"/>
+                <w:sz w:val="22"/>
+                <w:szCs w:val="22"/>
+              </w:rPr>
+              <w:t xml:space="preserve"> gasolinera</w:t>
+            </w:r>
+            <w:r>
+              <w:rPr>
+                <w:rStyle w:val="normaltextrun"/>
+                <w:rFonts w:ascii="Calibri Light" w:hAnsi="Calibri Light" w:cs="Calibri Light"/>
+                <w:sz w:val="22"/>
+                <w:szCs w:val="22"/>
+              </w:rPr>
+              <w:t xml:space="preserve"> </w:t>
+            </w:r>
+            <w:r>
+              <w:rPr>
+                <w:rStyle w:val="normaltextrun"/>
+                <w:rFonts w:ascii="Calibri Light" w:hAnsi="Calibri Light" w:cs="Calibri Light"/>
+                <w:sz w:val="22"/>
+                <w:szCs w:val="22"/>
+              </w:rPr>
+              <w:t>favorit</w:t>
+            </w:r>
+            <w:r>
+              <w:rPr>
+                <w:rStyle w:val="normaltextrun"/>
+                <w:rFonts w:ascii="Calibri Light" w:hAnsi="Calibri Light" w:cs="Calibri Light"/>
+                <w:sz w:val="22"/>
+                <w:szCs w:val="22"/>
+              </w:rPr>
+              <w:t>a</w:t>
+            </w:r>
+            <w:r>
+              <w:rPr>
+                <w:rStyle w:val="normaltextrun"/>
+                <w:rFonts w:ascii="Calibri Light" w:hAnsi="Calibri Light" w:cs="Calibri Light"/>
+                <w:sz w:val="22"/>
+                <w:szCs w:val="22"/>
+              </w:rPr>
+              <w:t>.</w:t>
             </w:r>
           </w:p>
         </w:tc>
@@ -1634,6 +1811,7 @@
               </w:rPr>
             </w:pPr>
             <w:proofErr w:type="spellStart"/>
+            <w:proofErr w:type="gramStart"/>
             <w:r>
               <w:rPr>
                 <w:rStyle w:val="normaltextrun"/>
@@ -1644,6 +1822,7 @@
               <w:t>Click</w:t>
             </w:r>
             <w:proofErr w:type="spellEnd"/>
+            <w:proofErr w:type="gramEnd"/>
             <w:r>
               <w:rPr>
                 <w:rStyle w:val="normaltextrun"/>
@@ -1794,6 +1973,7 @@
               </w:rPr>
             </w:pPr>
             <w:proofErr w:type="spellStart"/>
+            <w:proofErr w:type="gramStart"/>
             <w:r>
               <w:rPr>
                 <w:rStyle w:val="normaltextrun"/>
@@ -1804,6 +1984,7 @@
               <w:t>Click</w:t>
             </w:r>
             <w:proofErr w:type="spellEnd"/>
+            <w:proofErr w:type="gramEnd"/>
             <w:r>
               <w:rPr>
                 <w:rStyle w:val="normaltextrun"/>
@@ -2040,6 +2221,7 @@
               </w:rPr>
             </w:pPr>
             <w:proofErr w:type="spellStart"/>
+            <w:proofErr w:type="gramStart"/>
             <w:r>
               <w:rPr>
                 <w:rStyle w:val="normaltextrun"/>
@@ -2050,6 +2232,7 @@
               <w:t>Click</w:t>
             </w:r>
             <w:proofErr w:type="spellEnd"/>
+            <w:proofErr w:type="gramEnd"/>
             <w:r>
               <w:rPr>
                 <w:rStyle w:val="normaltextrun"/>
@@ -2200,6 +2383,7 @@
               </w:rPr>
             </w:pPr>
             <w:proofErr w:type="spellStart"/>
+            <w:proofErr w:type="gramStart"/>
             <w:r>
               <w:rPr>
                 <w:rStyle w:val="normaltextrun"/>
@@ -2210,6 +2394,7 @@
               <w:t>Click</w:t>
             </w:r>
             <w:proofErr w:type="spellEnd"/>
+            <w:proofErr w:type="gramEnd"/>
             <w:r>
               <w:rPr>
                 <w:rStyle w:val="normaltextrun"/>
@@ -2342,6 +2527,7 @@
               </w:rPr>
             </w:pPr>
             <w:proofErr w:type="spellStart"/>
+            <w:proofErr w:type="gramStart"/>
             <w:r>
               <w:rPr>
                 <w:rStyle w:val="normaltextrun"/>
@@ -2352,6 +2538,7 @@
               <w:t>Click</w:t>
             </w:r>
             <w:proofErr w:type="spellEnd"/>
+            <w:proofErr w:type="gramEnd"/>
             <w:r>
               <w:rPr>
                 <w:rStyle w:val="normaltextrun"/>
@@ -2497,45 +2684,33 @@
       <w:r>
         <w:rPr>
           <w:rFonts w:asciiTheme="majorHAnsi" w:hAnsiTheme="majorHAnsi" w:cstheme="majorHAnsi"/>
+          <w:b/>
+          <w:bCs/>
         </w:rPr>
         <w:t>PresenterGasolinerasFavoritas</w:t>
       </w:r>
       <w:proofErr w:type="spellEnd"/>
-      <w:r>
-        <w:rPr>
-          <w:rFonts w:asciiTheme="majorHAnsi" w:hAnsiTheme="majorHAnsi" w:cstheme="majorHAnsi"/>
-        </w:rPr>
-        <w:t>.</w:t>
-      </w:r>
-    </w:p>
-    <w:p>
-      <w:pPr>
-        <w:jc w:val="both"/>
-        <w:rPr>
-          <w:rFonts w:asciiTheme="majorHAnsi" w:hAnsiTheme="majorHAnsi" w:cstheme="majorHAnsi"/>
-        </w:rPr>
-      </w:pPr>
-      <w:r>
-        <w:rPr>
-          <w:rFonts w:asciiTheme="majorHAnsi" w:hAnsiTheme="majorHAnsi" w:cstheme="majorHAnsi"/>
-        </w:rPr>
-        <w:t xml:space="preserve">Este método recibe como parámetros un </w:t>
-      </w:r>
-      <w:proofErr w:type="spellStart"/>
       <w:r>
         <w:rPr>
           <w:rFonts w:asciiTheme="majorHAnsi" w:hAnsiTheme="majorHAnsi" w:cstheme="majorHAnsi"/>
           <w:b/>
           <w:bCs/>
         </w:rPr>
-        <w:t>idGasolinera</w:t>
-      </w:r>
-      <w:proofErr w:type="spellEnd"/>
-      <w:r>
+        <w:t>.</w:t>
+      </w:r>
+    </w:p>
+    <w:p>
+      <w:pPr>
+        <w:jc w:val="both"/>
         <w:rPr>
           <w:rFonts w:asciiTheme="majorHAnsi" w:hAnsiTheme="majorHAnsi" w:cstheme="majorHAnsi"/>
         </w:rPr>
-        <w:t xml:space="preserve"> de la gasolinera favorita que se tiene que eliminar, y una referencia a las dos DAO de gasolinera, </w:t>
+      </w:pPr>
+      <w:r>
+        <w:rPr>
+          <w:rFonts w:asciiTheme="majorHAnsi" w:hAnsiTheme="majorHAnsi" w:cstheme="majorHAnsi"/>
+        </w:rPr>
+        <w:t xml:space="preserve">Este método recibe como parámetros un </w:t>
       </w:r>
       <w:proofErr w:type="spellStart"/>
       <w:r>
@@ -2544,27 +2719,65 @@
           <w:b/>
           <w:bCs/>
         </w:rPr>
-        <w:t>GasolineraDAO</w:t>
+        <w:t>idGasolinera</w:t>
       </w:r>
       <w:proofErr w:type="spellEnd"/>
+      <w:r>
+        <w:rPr>
+          <w:rFonts w:asciiTheme="majorHAnsi" w:hAnsiTheme="majorHAnsi" w:cstheme="majorHAnsi"/>
+        </w:rPr>
+        <w:t xml:space="preserve"> de la gasolinera favorita que se tiene que eliminar, y una referencia a las dos DAO de gasolinera, </w:t>
+      </w:r>
+      <w:proofErr w:type="spellStart"/>
       <w:r>
         <w:rPr>
           <w:rFonts w:asciiTheme="majorHAnsi" w:hAnsiTheme="majorHAnsi" w:cstheme="majorHAnsi"/>
           <w:b/>
           <w:bCs/>
         </w:rPr>
-        <w:t xml:space="preserve"> y </w:t>
-      </w:r>
-      <w:proofErr w:type="spellStart"/>
+        <w:t>GasolineraDAO</w:t>
+      </w:r>
+      <w:proofErr w:type="spellEnd"/>
       <w:r>
         <w:rPr>
           <w:rFonts w:asciiTheme="majorHAnsi" w:hAnsiTheme="majorHAnsi" w:cstheme="majorHAnsi"/>
           <w:b/>
           <w:bCs/>
         </w:rPr>
+        <w:t xml:space="preserve"> y </w:t>
+      </w:r>
+      <w:proofErr w:type="spellStart"/>
+      <w:r>
+        <w:rPr>
+          <w:rFonts w:asciiTheme="majorHAnsi" w:hAnsiTheme="majorHAnsi" w:cstheme="majorHAnsi"/>
+          <w:b/>
+          <w:bCs/>
+        </w:rPr>
         <w:t>GasolineraFavoritaDAO</w:t>
       </w:r>
       <w:proofErr w:type="spellEnd"/>
+      <w:r>
+        <w:rPr>
+          <w:rFonts w:asciiTheme="majorHAnsi" w:hAnsiTheme="majorHAnsi" w:cstheme="majorHAnsi"/>
+          <w:b/>
+          <w:bCs/>
+        </w:rPr>
+        <w:t xml:space="preserve">, </w:t>
+      </w:r>
+      <w:r>
+        <w:rPr>
+          <w:rFonts w:asciiTheme="majorHAnsi" w:hAnsiTheme="majorHAnsi" w:cstheme="majorHAnsi"/>
+        </w:rPr>
+        <w:t xml:space="preserve">las pruebas tienen como identificador </w:t>
+      </w:r>
+      <w:r>
+        <w:rPr>
+          <w:rFonts w:asciiTheme="majorHAnsi" w:hAnsiTheme="majorHAnsi" w:cstheme="majorHAnsi"/>
+          <w:b/>
+          <w:bCs/>
+        </w:rPr>
+        <w:t>UT.X.Y.</w:t>
+      </w:r>
     </w:p>
     <w:tbl>
       <w:tblPr>
@@ -2784,7 +2997,7 @@
                 <w:sz w:val="22"/>
                 <w:szCs w:val="22"/>
               </w:rPr>
-              <w:t xml:space="preserve"> (gasolinera1.getIdees()):</w:t>
+              <w:t>, estado inicial de las listas:</w:t>
             </w:r>
           </w:p>
           <w:p>
@@ -2807,7 +3020,45 @@
                 <w:sz w:val="22"/>
                 <w:szCs w:val="22"/>
               </w:rPr>
-              <w:t>Lista de gasolineras favoritas=[gasolinera1]  Lista de gasolineras=[gasolinera1])</w:t>
+              <w:t>Lista de gasolineras favoritas=[gasolinera1]</w:t>
+            </w:r>
+            <w:r>
+              <w:rPr>
+                <w:rStyle w:val="normaltextrun"/>
+                <w:rFonts w:ascii="Calibri Light" w:hAnsi="Calibri Light" w:cs="Calibri Light"/>
+                <w:sz w:val="22"/>
+                <w:szCs w:val="22"/>
+              </w:rPr>
+              <w:t>.</w:t>
+            </w:r>
+            <w:r>
+              <w:rPr>
+                <w:rStyle w:val="normaltextrun"/>
+                <w:rFonts w:ascii="Calibri Light" w:hAnsi="Calibri Light" w:cs="Calibri Light"/>
+                <w:sz w:val="22"/>
+                <w:szCs w:val="22"/>
+              </w:rPr>
+              <w:t xml:space="preserve">  </w:t>
+            </w:r>
+            <w:proofErr w:type="gramStart"/>
+            <w:r>
+              <w:rPr>
+                <w:rStyle w:val="normaltextrun"/>
+                <w:rFonts w:ascii="Calibri Light" w:hAnsi="Calibri Light" w:cs="Calibri Light"/>
+                <w:sz w:val="22"/>
+                <w:szCs w:val="22"/>
+              </w:rPr>
+              <w:t>Lista</w:t>
+            </w:r>
+            <w:proofErr w:type="gramEnd"/>
+            <w:r>
+              <w:rPr>
+                <w:rStyle w:val="normaltextrun"/>
+                <w:rFonts w:ascii="Calibri Light" w:hAnsi="Calibri Light" w:cs="Calibri Light"/>
+                <w:sz w:val="22"/>
+                <w:szCs w:val="22"/>
+              </w:rPr>
+              <w:t xml:space="preserve"> de gasolineras=[gasolinera1])</w:t>
             </w:r>
             <w:r>
               <w:rPr>
@@ -2828,7 +3079,6 @@
             <w:pPr>
               <w:pStyle w:val="paragraph"/>
               <w:spacing w:before="0" w:beforeAutospacing="0" w:after="0" w:afterAutospacing="0"/>
-              <w:ind w:left="708" w:hanging="708"/>
               <w:jc w:val="both"/>
               <w:textAlignment w:val="baseline"/>
               <w:rPr>
@@ -2845,7 +3095,7 @@
                 <w:sz w:val="22"/>
                 <w:szCs w:val="22"/>
               </w:rPr>
-              <w:t>Gasolinera favorita con id=</w:t>
+              <w:t xml:space="preserve">Objeto gasolinera con id = </w:t>
             </w:r>
             <w:proofErr w:type="spellStart"/>
             <w:r>
@@ -2855,16 +3105,7 @@
                 <w:sz w:val="22"/>
                 <w:szCs w:val="22"/>
               </w:rPr>
-              <w:t>idGasolin</w:t>
-            </w:r>
-            <w:r>
-              <w:rPr>
-                <w:rStyle w:val="normaltextrun"/>
-                <w:rFonts w:ascii="Calibri Light" w:hAnsi="Calibri Light" w:cs="Calibri Light"/>
-                <w:sz w:val="22"/>
-                <w:szCs w:val="22"/>
-              </w:rPr>
-              <w:t>era</w:t>
+              <w:t>idGasolinera</w:t>
             </w:r>
             <w:proofErr w:type="spellEnd"/>
             <w:r>
@@ -2874,16 +3115,7 @@
                 <w:sz w:val="22"/>
                 <w:szCs w:val="22"/>
               </w:rPr>
-              <w:t xml:space="preserve"> que se ha eliminado</w:t>
-            </w:r>
-            <w:r>
-              <w:rPr>
-                <w:rStyle w:val="normaltextrun"/>
-                <w:rFonts w:ascii="Calibri Light" w:hAnsi="Calibri Light" w:cs="Calibri Light"/>
-                <w:sz w:val="22"/>
-                <w:szCs w:val="22"/>
-              </w:rPr>
-              <w:t>:</w:t>
+              <w:t>.</w:t>
             </w:r>
           </w:p>
           <w:p>
@@ -2908,6 +3140,15 @@
               </w:rPr>
               <w:t>Lista de gasolineras favoritas=[ ]</w:t>
             </w:r>
+            <w:r>
+              <w:rPr>
+                <w:rStyle w:val="normaltextrun"/>
+                <w:rFonts w:ascii="Calibri Light" w:hAnsi="Calibri Light" w:cs="Calibri Light"/>
+                <w:sz w:val="22"/>
+                <w:szCs w:val="22"/>
+              </w:rPr>
+              <w:t>.</w:t>
+            </w:r>
           </w:p>
           <w:p>
             <w:pPr>
@@ -2929,7 +3170,34 @@
                 <w:sz w:val="22"/>
                 <w:szCs w:val="22"/>
               </w:rPr>
-              <w:t>Lista de gasolineras=[ ]</w:t>
+              <w:t>Lista de gasolineras=[</w:t>
+            </w:r>
+            <w:r>
+              <w:rPr>
+                <w:rStyle w:val="normaltextrun"/>
+                <w:rFonts w:ascii="Calibri Light" w:hAnsi="Calibri Light" w:cs="Calibri Light"/>
+                <w:sz w:val="22"/>
+                <w:szCs w:val="22"/>
+              </w:rPr>
+              <w:t>gasolinera1</w:t>
+            </w:r>
+            <w:r>
+              <w:rPr>
+                <w:rStyle w:val="normaltextrun"/>
+                <w:rFonts w:ascii="Calibri Light" w:hAnsi="Calibri Light" w:cs="Calibri Light"/>
+                <w:sz w:val="22"/>
+                <w:szCs w:val="22"/>
+              </w:rPr>
+              <w:t>]</w:t>
+            </w:r>
+            <w:r>
+              <w:rPr>
+                <w:rStyle w:val="normaltextrun"/>
+                <w:rFonts w:ascii="Calibri Light" w:hAnsi="Calibri Light" w:cs="Calibri Light"/>
+                <w:sz w:val="22"/>
+                <w:szCs w:val="22"/>
+              </w:rPr>
+              <w:t>.</w:t>
             </w:r>
           </w:p>
         </w:tc>
@@ -3043,7 +3311,7 @@
                 <w:sz w:val="22"/>
                 <w:szCs w:val="22"/>
               </w:rPr>
-              <w:t xml:space="preserve"> (gasolinera2.getIdees()):</w:t>
+              <w:t>, estado inicial de las listas:</w:t>
             </w:r>
           </w:p>
           <w:p>
@@ -3068,6 +3336,15 @@
               </w:rPr>
               <w:t>Lista de gasolineras favoritas=[gasolinera1]</w:t>
             </w:r>
+            <w:r>
+              <w:rPr>
+                <w:rStyle w:val="normaltextrun"/>
+                <w:rFonts w:ascii="Calibri Light" w:hAnsi="Calibri Light" w:cs="Calibri Light"/>
+                <w:sz w:val="22"/>
+                <w:szCs w:val="22"/>
+              </w:rPr>
+              <w:t>.</w:t>
+            </w:r>
           </w:p>
           <w:p>
             <w:pPr>
@@ -3090,6 +3367,15 @@
                 <w:szCs w:val="22"/>
               </w:rPr>
               <w:t>Lista de gasolineras=[gasolinera1]</w:t>
+            </w:r>
+            <w:r>
+              <w:rPr>
+                <w:rStyle w:val="normaltextrun"/>
+                <w:rFonts w:ascii="Calibri Light" w:hAnsi="Calibri Light" w:cs="Calibri Light"/>
+                <w:sz w:val="22"/>
+                <w:szCs w:val="22"/>
+              </w:rPr>
+              <w:t>.</w:t>
             </w:r>
           </w:p>
         </w:tc>
@@ -3161,6 +3447,15 @@
                 <w:szCs w:val="22"/>
               </w:rPr>
               <w:t>Lista de gasolineras favoritas= lista de gasolineras=[gasolinera1]</w:t>
+            </w:r>
+            <w:r>
+              <w:rPr>
+                <w:rStyle w:val="normaltextrun"/>
+                <w:rFonts w:ascii="Calibri Light" w:hAnsi="Calibri Light" w:cs="Calibri Light"/>
+                <w:sz w:val="22"/>
+                <w:szCs w:val="22"/>
+              </w:rPr>
+              <w:t>.</w:t>
             </w:r>
           </w:p>
         </w:tc>
@@ -3251,6 +3546,15 @@
               <w:t>null</w:t>
             </w:r>
             <w:proofErr w:type="spellEnd"/>
+            <w:r>
+              <w:rPr>
+                <w:rStyle w:val="normaltextrun"/>
+                <w:rFonts w:ascii="Calibri Light" w:hAnsi="Calibri Light" w:cs="Calibri Light"/>
+                <w:sz w:val="22"/>
+                <w:szCs w:val="22"/>
+              </w:rPr>
+              <w:t>.</w:t>
+            </w:r>
           </w:p>
         </w:tc>
         <w:tc>
@@ -3281,6 +3585,15 @@
               <w:t>null</w:t>
             </w:r>
             <w:proofErr w:type="spellEnd"/>
+            <w:r>
+              <w:rPr>
+                <w:rStyle w:val="normaltextrun"/>
+                <w:rFonts w:ascii="Calibri Light" w:hAnsi="Calibri Light" w:cs="Calibri Light"/>
+                <w:sz w:val="22"/>
+                <w:szCs w:val="22"/>
+              </w:rPr>
+              <w:t>.</w:t>
+            </w:r>
           </w:p>
         </w:tc>
       </w:tr>
@@ -3370,6 +3683,15 @@
               <w:t>null</w:t>
             </w:r>
             <w:proofErr w:type="spellEnd"/>
+            <w:r>
+              <w:rPr>
+                <w:rStyle w:val="normaltextrun"/>
+                <w:rFonts w:ascii="Calibri Light" w:hAnsi="Calibri Light" w:cs="Calibri Light"/>
+                <w:sz w:val="22"/>
+                <w:szCs w:val="22"/>
+              </w:rPr>
+              <w:t>.</w:t>
+            </w:r>
           </w:p>
         </w:tc>
         <w:tc>
@@ -3401,6 +3723,15 @@
               <w:t>null</w:t>
             </w:r>
             <w:proofErr w:type="spellEnd"/>
+            <w:r>
+              <w:rPr>
+                <w:rStyle w:val="normaltextrun"/>
+                <w:rFonts w:ascii="Calibri Light" w:hAnsi="Calibri Light" w:cs="Calibri Light"/>
+                <w:sz w:val="22"/>
+                <w:szCs w:val="22"/>
+              </w:rPr>
+              <w:t>.</w:t>
+            </w:r>
             <w:r>
               <w:rPr>
                 <w:rStyle w:val="normaltextrun"/>

</xml_diff>